<commit_message>
Add a few missing actions
</commit_message>
<xml_diff>
--- a/docs/RWZ Format.docx
+++ b/docs/RWZ Format.docx
@@ -417,12 +417,21 @@
       <w:r>
         <w:t xml:space="preserve"> objects of length </w:t>
       </w:r>
-      <w:r>
-        <w:rPr>
-          <w:b/>
-          <w:bCs/>
-        </w:rPr>
-        <w:t>Header.Number of Rules</w:t>
+      <w:proofErr w:type="spellStart"/>
+      <w:r>
+        <w:rPr>
+          <w:b/>
+          <w:bCs/>
+        </w:rPr>
+        <w:t>Header.Number</w:t>
+      </w:r>
+      <w:proofErr w:type="spellEnd"/>
+      <w:r>
+        <w:rPr>
+          <w:b/>
+          <w:bCs/>
+        </w:rPr>
+        <w:t xml:space="preserve"> of Rules</w:t>
       </w:r>
       <w:r>
         <w:t>.</w:t>
@@ -2416,12 +2425,21 @@
       <w:r>
         <w:t xml:space="preserve"> values of length </w:t>
       </w:r>
-      <w:r>
-        <w:rPr>
-          <w:b/>
-          <w:bCs/>
-        </w:rPr>
-        <w:t>Header.Number of Rule Elements.</w:t>
+      <w:proofErr w:type="spellStart"/>
+      <w:r>
+        <w:rPr>
+          <w:b/>
+          <w:bCs/>
+        </w:rPr>
+        <w:t>Header.Number</w:t>
+      </w:r>
+      <w:proofErr w:type="spellEnd"/>
+      <w:r>
+        <w:rPr>
+          <w:b/>
+          <w:bCs/>
+        </w:rPr>
+        <w:t xml:space="preserve"> of Rule Elements.</w:t>
       </w:r>
       <w:r>
         <w:t xml:space="preserve"> Elements specify the type of messages to which the rule applies as well as the rule’s conditions, actions and exclusions</w:t>
@@ -3353,7 +3371,13 @@
         <w:t>String</w:t>
       </w:r>
       <w:r>
-        <w:t xml:space="preserve"> that specify the rule’s name.</w:t>
+        <w:t xml:space="preserve"> </w:t>
+      </w:r>
+      <w:r>
+        <w:t>that specifies</w:t>
+      </w:r>
+      <w:r>
+        <w:t xml:space="preserve"> the rule’s name.</w:t>
       </w:r>
     </w:p>
     <w:p>
@@ -3684,7 +3708,13 @@
         <w:t>string</w:t>
       </w:r>
       <w:r>
-        <w:t xml:space="preserve"> that specify the rule’s class name.</w:t>
+        <w:t xml:space="preserve"> </w:t>
+      </w:r>
+      <w:r>
+        <w:t>that specifies</w:t>
+      </w:r>
+      <w:r>
+        <w:t xml:space="preserve"> the rule’s class name.</w:t>
       </w:r>
       <w:r>
         <w:t xml:space="preserve"> </w:t>
@@ -3719,7 +3749,15 @@
         <w:t>Rule elements specify a rule’s conditions, actions and exceptions</w:t>
       </w:r>
       <w:r>
-        <w:t>, e.g. “sent only to me”, “mark as read”, “except if sent only to me”.</w:t>
+        <w:t xml:space="preserve">, </w:t>
+      </w:r>
+      <w:proofErr w:type="gramStart"/>
+      <w:r>
+        <w:t>e.g.</w:t>
+      </w:r>
+      <w:proofErr w:type="gramEnd"/>
+      <w:r>
+        <w:t xml:space="preserve"> “sent only to me”, “mark as read”, “except if sent only to me”.</w:t>
       </w:r>
     </w:p>
     <w:p/>
@@ -6151,6 +6189,62 @@
           </w:tcPr>
           <w:p>
             <w:r>
+              <w:t>0x0000013E</w:t>
+            </w:r>
+          </w:p>
+        </w:tc>
+        <w:tc>
+          <w:tcPr>
+            <w:tcW w:w="2124" w:type="pct"/>
+          </w:tcPr>
+          <w:p>
+            <w:r>
+              <w:t>“</w:t>
+            </w:r>
+            <w:r>
+              <w:t xml:space="preserve">defer delivery by </w:t>
+            </w:r>
+            <w:r>
+              <w:t>&lt;</w:t>
+            </w:r>
+            <w:r>
+              <w:t>a number</w:t>
+            </w:r>
+            <w:r>
+              <w:t xml:space="preserve"> of</w:t>
+            </w:r>
+            <w:r>
+              <w:t>&gt;</w:t>
+            </w:r>
+            <w:r>
+              <w:t xml:space="preserve"> </w:t>
+            </w:r>
+            <w:r>
+              <w:t>minute</w:t>
+            </w:r>
+            <w:r>
+              <w:t>s”</w:t>
+            </w:r>
+          </w:p>
+        </w:tc>
+        <w:tc>
+          <w:tcPr>
+            <w:tcW w:w="2013" w:type="pct"/>
+          </w:tcPr>
+          <w:p>
+            <w:r>
+              <w:t>DeferDeliveryRuleElementData</w:t>
+            </w:r>
+          </w:p>
+        </w:tc>
+      </w:tr>
+      <w:tr>
+        <w:tc>
+          <w:tcPr>
+            <w:tcW w:w="863" w:type="pct"/>
+          </w:tcPr>
+          <w:p>
+            <w:r>
               <w:t>0x00000142</w:t>
             </w:r>
           </w:p>
@@ -6172,6 +6266,73 @@
           <w:p>
             <w:r>
               <w:t>SimpleRuleElementData</w:t>
+            </w:r>
+          </w:p>
+        </w:tc>
+      </w:tr>
+      <w:tr>
+        <w:tc>
+          <w:tcPr>
+            <w:tcW w:w="863" w:type="pct"/>
+          </w:tcPr>
+          <w:p>
+            <w:r>
+              <w:t>0x00000143</w:t>
+            </w:r>
+          </w:p>
+        </w:tc>
+        <w:tc>
+          <w:tcPr>
+            <w:tcW w:w="2124" w:type="pct"/>
+          </w:tcPr>
+          <w:p>
+            <w:r>
+              <w:t>“redirect it to &lt;people or public group&gt;”</w:t>
+            </w:r>
+          </w:p>
+        </w:tc>
+        <w:tc>
+          <w:tcPr>
+            <w:tcW w:w="2013" w:type="pct"/>
+          </w:tcPr>
+          <w:p>
+            <w:r>
+              <w:t>PeopleOrPublicGroupRuleElementData</w:t>
+            </w:r>
+          </w:p>
+        </w:tc>
+      </w:tr>
+      <w:tr>
+        <w:tc>
+          <w:tcPr>
+            <w:tcW w:w="863" w:type="pct"/>
+          </w:tcPr>
+          <w:p>
+            <w:r>
+              <w:t>0x</w:t>
+            </w:r>
+            <w:r>
+              <w:t>00000146</w:t>
+            </w:r>
+          </w:p>
+        </w:tc>
+        <w:tc>
+          <w:tcPr>
+            <w:tcW w:w="2124" w:type="pct"/>
+          </w:tcPr>
+          <w:p>
+            <w:r>
+              <w:t>“have server reply using &lt;a specific message&gt;”</w:t>
+            </w:r>
+          </w:p>
+        </w:tc>
+        <w:tc>
+          <w:tcPr>
+            <w:tcW w:w="2013" w:type="pct"/>
+          </w:tcPr>
+          <w:p>
+            <w:r>
+              <w:t>AutomaticReplyRuleElementData</w:t>
             </w:r>
           </w:p>
         </w:tc>
@@ -6707,6 +6868,7 @@
           </w:tcPr>
           <w:p>
             <w:r>
+              <w:lastRenderedPageBreak/>
               <w:t>0x000001F8</w:t>
             </w:r>
           </w:p>
@@ -6803,7 +6965,6 @@
           </w:tcPr>
           <w:p>
             <w:r>
-              <w:lastRenderedPageBreak/>
               <w:t>0x000001FB</w:t>
             </w:r>
           </w:p>
@@ -7578,6 +7739,7 @@
         </w:numPr>
       </w:pPr>
       <w:r>
+        <w:lastRenderedPageBreak/>
         <w:t>0x000000F0 (“sender is in the &lt;specified&gt; Address Book</w:t>
       </w:r>
       <w:r>
@@ -7650,7 +7812,6 @@
         </w:numPr>
       </w:pPr>
       <w:r>
-        <w:lastRenderedPageBreak/>
         <w:t>0x00000214 (“except through the &lt;specified&gt; account” exception) – this cannot be unselected)</w:t>
       </w:r>
     </w:p>
@@ -8326,7 +8487,13 @@
         <w:t>little-endian</w:t>
       </w:r>
       <w:r>
-        <w:t xml:space="preserve"> bytes following the length field that specify the length.</w:t>
+        <w:t xml:space="preserve"> bytes following the length field </w:t>
+      </w:r>
+      <w:r>
+        <w:t>that specifies</w:t>
+      </w:r>
+      <w:r>
+        <w:t xml:space="preserve"> the length.</w:t>
       </w:r>
     </w:p>
     <w:p/>
@@ -8357,12 +8524,21 @@
       <w:r>
         <w:t xml:space="preserve"> of length </w:t>
       </w:r>
-      <w:r>
-        <w:rPr>
-          <w:b/>
-          <w:bCs/>
-        </w:rPr>
-        <w:t>Length.</w:t>
+      <w:proofErr w:type="spellStart"/>
+      <w:r>
+        <w:rPr>
+          <w:b/>
+          <w:bCs/>
+        </w:rPr>
+        <w:t>Length</w:t>
+      </w:r>
+      <w:proofErr w:type="spellEnd"/>
+      <w:r>
+        <w:rPr>
+          <w:b/>
+          <w:bCs/>
+        </w:rPr>
+        <w:t>.</w:t>
       </w:r>
     </w:p>
     <w:p/>
@@ -8981,7 +9157,13 @@
         <w:t>little-endian</w:t>
       </w:r>
       <w:r>
-        <w:t xml:space="preserve"> bytes following the length field that specify the length.</w:t>
+        <w:t xml:space="preserve"> bytes following the length field </w:t>
+      </w:r>
+      <w:r>
+        <w:t>that specifies</w:t>
+      </w:r>
+      <w:r>
+        <w:t xml:space="preserve"> the length.</w:t>
       </w:r>
     </w:p>
     <w:p/>
@@ -9005,12 +9187,21 @@
       <w:r>
         <w:t xml:space="preserve"> of length </w:t>
       </w:r>
-      <w:r>
-        <w:rPr>
-          <w:b/>
-          <w:bCs/>
-        </w:rPr>
-        <w:t>Length * 2</w:t>
+      <w:proofErr w:type="spellStart"/>
+      <w:r>
+        <w:rPr>
+          <w:b/>
+          <w:bCs/>
+        </w:rPr>
+        <w:t>Length</w:t>
+      </w:r>
+      <w:proofErr w:type="spellEnd"/>
+      <w:r>
+        <w:rPr>
+          <w:b/>
+          <w:bCs/>
+        </w:rPr>
+        <w:t xml:space="preserve"> * 2</w:t>
       </w:r>
       <w:r>
         <w:t>.</w:t>
@@ -9668,7 +9859,10 @@
         <w:t xml:space="preserve">String </w:t>
       </w:r>
       <w:r>
-        <w:t>that specify the entry’s value.</w:t>
+        <w:t>that specifies</w:t>
+      </w:r>
+      <w:r>
+        <w:t xml:space="preserve"> the entry’s value.</w:t>
       </w:r>
     </w:p>
     <w:p/>
@@ -9738,7 +9932,6 @@
               <w:jc w:val="center"/>
             </w:pPr>
             <w:r>
-              <w:lastRenderedPageBreak/>
               <w:t>0</w:t>
             </w:r>
           </w:p>
@@ -10448,7 +10641,10 @@
         <w:t xml:space="preserve">Number of Properties </w:t>
       </w:r>
       <w:r>
-        <w:t>that specify the property values contained in the array.</w:t>
+        <w:t>that specifies</w:t>
+      </w:r>
+      <w:r>
+        <w:t xml:space="preserve"> the property values contained in the array.</w:t>
       </w:r>
     </w:p>
     <w:p/>
@@ -11307,6 +11503,7 @@
           <w:b/>
           <w:bCs/>
         </w:rPr>
+        <w:lastRenderedPageBreak/>
         <w:t>Data 3 (4 bytes):</w:t>
       </w:r>
       <w:r>
@@ -11451,7 +11648,6 @@
           <w:bCs/>
           <w:lang w:eastAsia="en-GB"/>
         </w:rPr>
-        <w:lastRenderedPageBreak/>
         <w:t>PtypInteger32</w:t>
       </w:r>
     </w:p>
@@ -12702,7 +12898,13 @@
         <w:t>String</w:t>
       </w:r>
       <w:r>
-        <w:t xml:space="preserve"> that specify the </w:t>
+        <w:t xml:space="preserve"> </w:t>
+      </w:r>
+      <w:r>
+        <w:t>that specifies</w:t>
+      </w:r>
+      <w:r>
+        <w:t xml:space="preserve"> the </w:t>
       </w:r>
       <w:r>
         <w:t>name of the form</w:t>
@@ -12732,6 +12934,7 @@
           <w:b/>
           <w:bCs/>
         </w:rPr>
+        <w:lastRenderedPageBreak/>
         <w:t xml:space="preserve">Class </w:t>
       </w:r>
       <w:r>
@@ -12755,7 +12958,10 @@
         <w:t xml:space="preserve">String8 </w:t>
       </w:r>
       <w:r>
-        <w:t xml:space="preserve">that specify the </w:t>
+        <w:t>that specifies</w:t>
+      </w:r>
+      <w:r>
+        <w:t xml:space="preserve"> the </w:t>
       </w:r>
       <w:r>
         <w:t xml:space="preserve">class </w:t>
@@ -12920,7 +13126,6 @@
           </w:tcPr>
           <w:p>
             <w:r>
-              <w:lastRenderedPageBreak/>
               <w:t>IPM.Appointment</w:t>
             </w:r>
           </w:p>
@@ -13887,6 +14092,7 @@
           </w:tcPr>
           <w:p>
             <w:r>
+              <w:lastRenderedPageBreak/>
               <w:t>IPM.TaskRequest.Decline</w:t>
             </w:r>
           </w:p>
@@ -14040,7 +14246,6 @@
               <w:jc w:val="center"/>
             </w:pPr>
             <w:r>
-              <w:lastRenderedPageBreak/>
               <w:t>0</w:t>
             </w:r>
           </w:p>
@@ -14822,7 +15027,10 @@
         <w:t xml:space="preserve">String </w:t>
       </w:r>
       <w:r>
-        <w:t xml:space="preserve">that specify the </w:t>
+        <w:t>that specifies</w:t>
+      </w:r>
+      <w:r>
+        <w:t xml:space="preserve"> the </w:t>
       </w:r>
       <w:r>
         <w:t>field</w:t>
@@ -15477,6 +15685,7 @@
           </w:tcPr>
           <w:p>
             <w:r>
+              <w:lastRenderedPageBreak/>
               <w:t>0x8230</w:t>
             </w:r>
           </w:p>
@@ -15701,7 +15910,6 @@
           </w:tcPr>
           <w:p>
             <w:r>
-              <w:lastRenderedPageBreak/>
               <w:t>0x8237</w:t>
             </w:r>
           </w:p>
@@ -16580,6 +16788,7 @@
           <w:b/>
           <w:bCs/>
         </w:rPr>
+        <w:lastRenderedPageBreak/>
         <w:t>Unknown3 (4 bytes):</w:t>
       </w:r>
       <w:r>
@@ -16673,7 +16882,6 @@
         <w:pStyle w:val="Heading3"/>
       </w:pPr>
       <w:r>
-        <w:lastRenderedPageBreak/>
         <w:t>UnknownRuleElement0x64Data</w:t>
       </w:r>
     </w:p>
@@ -17578,6 +17786,7 @@
         </w:numPr>
       </w:pPr>
       <w:r>
+        <w:lastRenderedPageBreak/>
         <w:t>Rule elements with identifier 0x000000152 specifying the “clear message’s categories” action.</w:t>
       </w:r>
     </w:p>
@@ -17614,7 +17823,6 @@
         </w:numPr>
       </w:pPr>
       <w:r>
-        <w:lastRenderedPageBreak/>
         <w:t>Rule elements with identifier 0x0000001F6 specifying the “except where my name is not in the To Box” exception.</w:t>
       </w:r>
     </w:p>
@@ -18404,6 +18612,30 @@
         </w:numPr>
       </w:pPr>
       <w:r>
+        <w:t>Rule elements with identifier 0x000001</w:t>
+      </w:r>
+      <w:r>
+        <w:t>44</w:t>
+      </w:r>
+      <w:r>
+        <w:t xml:space="preserve"> specifying the </w:t>
+      </w:r>
+      <w:r>
+        <w:t>“redirect it to &lt;people or public group&gt;”</w:t>
+      </w:r>
+      <w:r>
+        <w:t xml:space="preserve"> action.</w:t>
+      </w:r>
+    </w:p>
+    <w:p>
+      <w:pPr>
+        <w:pStyle w:val="ListParagraph"/>
+        <w:numPr>
+          <w:ilvl w:val="0"/>
+          <w:numId w:val="9"/>
+        </w:numPr>
+      </w:pPr>
+      <w:r>
         <w:t>Rule elements with identifier 0x00000147 specifying the “forward it to &lt;people or public group&gt; as attachment” action.</w:t>
       </w:r>
     </w:p>
@@ -18484,6 +18716,7 @@
               <w:jc w:val="center"/>
             </w:pPr>
             <w:r>
+              <w:lastRenderedPageBreak/>
               <w:t>0</w:t>
             </w:r>
           </w:p>
@@ -19523,6 +19756,7 @@
         </w:numPr>
       </w:pPr>
       <w:r>
+        <w:lastRenderedPageBreak/>
         <w:t>Rule elements with identifier 0x00000</w:t>
       </w:r>
       <w:r>
@@ -20140,7 +20374,6 @@
               <w:jc w:val="center"/>
             </w:pPr>
             <w:r>
-              <w:lastRenderedPageBreak/>
               <w:t>…</w:t>
             </w:r>
           </w:p>
@@ -21626,6 +21859,7 @@
               <w:jc w:val="center"/>
             </w:pPr>
             <w:r>
+              <w:lastRenderedPageBreak/>
               <w:t>Unknown</w:t>
             </w:r>
             <w:r>
@@ -22532,7 +22766,13 @@
         <w:t>String</w:t>
       </w:r>
       <w:r>
-        <w:t xml:space="preserve"> that specify a list of categories delineated with </w:t>
+        <w:t xml:space="preserve"> </w:t>
+      </w:r>
+      <w:r>
+        <w:t>that specifies</w:t>
+      </w:r>
+      <w:r>
+        <w:t xml:space="preserve"> a list of categories delineated with </w:t>
       </w:r>
       <w:r>
         <w:t>a semicolon</w:t>
@@ -23263,6 +23503,7 @@
           <w:b/>
           <w:bCs/>
         </w:rPr>
+        <w:lastRenderedPageBreak/>
         <w:t>Unknown</w:t>
       </w:r>
       <w:r>
@@ -23347,7 +23588,13 @@
         <w:t>String</w:t>
       </w:r>
       <w:r>
-        <w:t xml:space="preserve"> that specify the action.</w:t>
+        <w:t xml:space="preserve"> </w:t>
+      </w:r>
+      <w:r>
+        <w:t>that specifies</w:t>
+      </w:r>
+      <w:r>
+        <w:t xml:space="preserve"> the action.</w:t>
       </w:r>
     </w:p>
     <w:p>
@@ -24014,7 +24261,7 @@
               <w:jc w:val="center"/>
             </w:pPr>
             <w:r>
-              <w:t>Forms Length</w:t>
+              <w:t>Forms</w:t>
             </w:r>
           </w:p>
         </w:tc>
@@ -24031,7 +24278,7 @@
               <w:jc w:val="center"/>
             </w:pPr>
             <w:r>
-              <w:t>Forms</w:t>
+              <w:t>…</w:t>
             </w:r>
           </w:p>
         </w:tc>
@@ -24048,7 +24295,10 @@
               <w:jc w:val="center"/>
             </w:pPr>
             <w:r>
-              <w:t>…</w:t>
+              <w:t xml:space="preserve">Number of </w:t>
+            </w:r>
+            <w:r>
+              <w:t>Document Properties</w:t>
             </w:r>
           </w:p>
         </w:tc>
@@ -24065,10 +24315,10 @@
               <w:jc w:val="center"/>
             </w:pPr>
             <w:r>
-              <w:t xml:space="preserve">Number of </w:t>
-            </w:r>
-            <w:r>
-              <w:t>Document Properties</w:t>
+              <w:t>Document Property</w:t>
+            </w:r>
+            <w:r>
+              <w:t xml:space="preserve"> 0</w:t>
             </w:r>
           </w:p>
         </w:tc>
@@ -24085,10 +24335,7 @@
               <w:jc w:val="center"/>
             </w:pPr>
             <w:r>
-              <w:t>Document Property</w:t>
-            </w:r>
-            <w:r>
-              <w:t xml:space="preserve"> 0</w:t>
+              <w:t>…</w:t>
             </w:r>
           </w:p>
         </w:tc>
@@ -24105,7 +24352,10 @@
               <w:jc w:val="center"/>
             </w:pPr>
             <w:r>
-              <w:t>…</w:t>
+              <w:t xml:space="preserve">Document Property </w:t>
+            </w:r>
+            <w:r>
+              <w:t>N</w:t>
             </w:r>
           </w:p>
         </w:tc>
@@ -24122,10 +24372,7 @@
               <w:jc w:val="center"/>
             </w:pPr>
             <w:r>
-              <w:t xml:space="preserve">Document Property </w:t>
-            </w:r>
-            <w:r>
-              <w:t>N</w:t>
+              <w:t>Number of Classes</w:t>
             </w:r>
           </w:p>
         </w:tc>
@@ -24142,7 +24389,7 @@
               <w:jc w:val="center"/>
             </w:pPr>
             <w:r>
-              <w:t>Number of Classes</w:t>
+              <w:t>Class 0</w:t>
             </w:r>
           </w:p>
         </w:tc>
@@ -24159,7 +24406,7 @@
               <w:jc w:val="center"/>
             </w:pPr>
             <w:r>
-              <w:t>Class 0</w:t>
+              <w:t>…</w:t>
             </w:r>
           </w:p>
         </w:tc>
@@ -24176,23 +24423,6 @@
               <w:jc w:val="center"/>
             </w:pPr>
             <w:r>
-              <w:t>…</w:t>
-            </w:r>
-          </w:p>
-        </w:tc>
-      </w:tr>
-      <w:tr>
-        <w:tc>
-          <w:tcPr>
-            <w:tcW w:w="9013" w:type="dxa"/>
-            <w:gridSpan w:val="31"/>
-            <w:vAlign w:val="center"/>
-          </w:tcPr>
-          <w:p>
-            <w:pPr>
-              <w:jc w:val="center"/>
-            </w:pPr>
-            <w:r>
               <w:t>Class N</w:t>
             </w:r>
           </w:p>
@@ -24253,6 +24483,64 @@
       </w:pPr>
     </w:p>
     <w:p>
+      <w:r>
+        <w:rPr>
+          <w:b/>
+          <w:bCs/>
+        </w:rPr>
+        <w:t>Forms</w:t>
+      </w:r>
+      <w:r>
+        <w:rPr>
+          <w:b/>
+          <w:bCs/>
+        </w:rPr>
+        <w:t xml:space="preserve"> (variable)</w:t>
+      </w:r>
+      <w:r>
+        <w:t xml:space="preserve">: A </w:t>
+      </w:r>
+      <w:r>
+        <w:rPr>
+          <w:b/>
+          <w:bCs/>
+        </w:rPr>
+        <w:t xml:space="preserve">String </w:t>
+      </w:r>
+      <w:r>
+        <w:t>that specifies</w:t>
+      </w:r>
+      <w:r>
+        <w:t xml:space="preserve"> the </w:t>
+      </w:r>
+      <w:r>
+        <w:t xml:space="preserve">list of forms </w:t>
+      </w:r>
+      <w:r>
+        <w:t>separated</w:t>
+      </w:r>
+      <w:r>
+        <w:t xml:space="preserve"> </w:t>
+      </w:r>
+      <w:r>
+        <w:t>by</w:t>
+      </w:r>
+      <w:r>
+        <w:t xml:space="preserve"> a semicolon (“;”)</w:t>
+      </w:r>
+      <w:r>
+        <w:t>.</w:t>
+      </w:r>
+    </w:p>
+    <w:p>
+      <w:pPr>
+        <w:rPr>
+          <w:b/>
+          <w:bCs/>
+        </w:rPr>
+      </w:pPr>
+    </w:p>
+    <w:p>
       <w:pPr>
         <w:rPr>
           <w:b/>
@@ -24334,7 +24622,13 @@
         <w:t>Document Properties</w:t>
       </w:r>
       <w:r>
-        <w:t xml:space="preserve"> that specify the forms in this condition.</w:t>
+        <w:t xml:space="preserve"> </w:t>
+      </w:r>
+      <w:r>
+        <w:t>that specifies</w:t>
+      </w:r>
+      <w:r>
+        <w:t xml:space="preserve"> the forms in this condition.</w:t>
       </w:r>
     </w:p>
     <w:p/>
@@ -24381,6 +24675,7 @@
         </w:numPr>
       </w:pPr>
       <w:r>
+        <w:lastRenderedPageBreak/>
         <w:t>Rule elements with identifier 0x0000020C specifying the “except with a size &lt;in a specific range&gt; exception.</w:t>
       </w:r>
     </w:p>
@@ -25064,7 +25359,6 @@
           <w:b/>
           <w:bCs/>
         </w:rPr>
-        <w:lastRenderedPageBreak/>
         <w:t>Unknown2 (4 bytes):</w:t>
       </w:r>
       <w:r>
@@ -26250,7 +26544,6 @@
         </w:numPr>
       </w:pPr>
       <w:r>
-        <w:lastRenderedPageBreak/>
         <w:t>Rule elements with identifier 0x00000210 specifying the “</w:t>
       </w:r>
       <w:r>
@@ -26943,7 +27236,13 @@
         <w:t>Number of Forms</w:t>
       </w:r>
       <w:r>
-        <w:t xml:space="preserve"> that specify the forms in this condition.</w:t>
+        <w:t xml:space="preserve"> </w:t>
+      </w:r>
+      <w:r>
+        <w:t>that specifies</w:t>
+      </w:r>
+      <w:r>
+        <w:t xml:space="preserve"> the forms in this condition.</w:t>
       </w:r>
     </w:p>
     <w:p>
@@ -27730,7 +28029,10 @@
         <w:t xml:space="preserve">String </w:t>
       </w:r>
       <w:r>
-        <w:t xml:space="preserve">that specify the </w:t>
+        <w:t>that specifies</w:t>
+      </w:r>
+      <w:r>
+        <w:t xml:space="preserve"> the </w:t>
       </w:r>
       <w:r>
         <w:t>account</w:t>
@@ -28400,7 +28702,6 @@
               <w:jc w:val="center"/>
             </w:pPr>
             <w:r>
-              <w:lastRenderedPageBreak/>
               <w:t>UUID</w:t>
             </w:r>
           </w:p>
@@ -29406,6 +29707,7 @@
           <w:b/>
           <w:bCs/>
         </w:rPr>
+        <w:lastRenderedPageBreak/>
         <w:t>Account Name (variable)</w:t>
       </w:r>
       <w:r>
@@ -29419,7 +29721,10 @@
         <w:t xml:space="preserve">String </w:t>
       </w:r>
       <w:r>
-        <w:t xml:space="preserve">that specify the </w:t>
+        <w:t>that specifies</w:t>
+      </w:r>
+      <w:r>
+        <w:t xml:space="preserve"> the </w:t>
       </w:r>
       <w:r>
         <w:t xml:space="preserve">Address Book </w:t>
@@ -30037,7 +30342,6 @@
               <w:jc w:val="center"/>
             </w:pPr>
             <w:r>
-              <w:lastRenderedPageBreak/>
               <w:t>Unknown2</w:t>
             </w:r>
           </w:p>
@@ -30058,10 +30362,19 @@
               <w:t>Folder</w:t>
             </w:r>
             <w:r>
+              <w:t xml:space="preserve"> </w:t>
+            </w:r>
+            <w:r>
               <w:t>Entry</w:t>
             </w:r>
             <w:r>
+              <w:t xml:space="preserve"> </w:t>
+            </w:r>
+            <w:r>
               <w:t>Id</w:t>
+            </w:r>
+            <w:r>
+              <w:t xml:space="preserve"> </w:t>
             </w:r>
             <w:r>
               <w:t>Size</w:t>
@@ -30084,7 +30397,13 @@
               <w:t>Folder</w:t>
             </w:r>
             <w:r>
+              <w:t xml:space="preserve"> </w:t>
+            </w:r>
+            <w:r>
               <w:t>Entry</w:t>
+            </w:r>
+            <w:r>
+              <w:t xml:space="preserve"> </w:t>
             </w:r>
             <w:r>
               <w:t>Id</w:t>
@@ -30124,10 +30443,19 @@
               <w:t>Store</w:t>
             </w:r>
             <w:r>
+              <w:t xml:space="preserve"> </w:t>
+            </w:r>
+            <w:r>
               <w:t>Entry</w:t>
             </w:r>
             <w:r>
+              <w:t xml:space="preserve"> </w:t>
+            </w:r>
+            <w:r>
               <w:t>Id</w:t>
+            </w:r>
+            <w:r>
+              <w:t xml:space="preserve"> </w:t>
             </w:r>
             <w:r>
               <w:t>Size</w:t>
@@ -30184,6 +30512,9 @@
               <w:t>Folder</w:t>
             </w:r>
             <w:r>
+              <w:t xml:space="preserve"> </w:t>
+            </w:r>
+            <w:r>
               <w:t>Name</w:t>
             </w:r>
           </w:p>
@@ -30260,6 +30591,13 @@
           <w:b/>
           <w:bCs/>
         </w:rPr>
+        <w:t xml:space="preserve"> </w:t>
+      </w:r>
+      <w:r>
+        <w:rPr>
+          <w:b/>
+          <w:bCs/>
+        </w:rPr>
         <w:t>Entry</w:t>
       </w:r>
       <w:r>
@@ -30267,6 +30605,13 @@
           <w:b/>
           <w:bCs/>
         </w:rPr>
+        <w:t xml:space="preserve"> </w:t>
+      </w:r>
+      <w:r>
+        <w:rPr>
+          <w:b/>
+          <w:bCs/>
+        </w:rPr>
         <w:t>Id</w:t>
       </w:r>
       <w:r>
@@ -30274,6 +30619,13 @@
           <w:b/>
           <w:bCs/>
         </w:rPr>
+        <w:t xml:space="preserve"> </w:t>
+      </w:r>
+      <w:r>
+        <w:rPr>
+          <w:b/>
+          <w:bCs/>
+        </w:rPr>
         <w:t>Size</w:t>
       </w:r>
       <w:r>
@@ -30304,6 +30656,13 @@
           <w:b/>
           <w:bCs/>
         </w:rPr>
+        <w:t xml:space="preserve"> </w:t>
+      </w:r>
+      <w:r>
+        <w:rPr>
+          <w:b/>
+          <w:bCs/>
+        </w:rPr>
         <w:t>Entry</w:t>
       </w:r>
       <w:r>
@@ -30311,6 +30670,13 @@
           <w:b/>
           <w:bCs/>
         </w:rPr>
+        <w:t xml:space="preserve"> </w:t>
+      </w:r>
+      <w:r>
+        <w:rPr>
+          <w:b/>
+          <w:bCs/>
+        </w:rPr>
         <w:t xml:space="preserve">Id </w:t>
       </w:r>
       <w:r>
@@ -30331,7 +30697,28 @@
           <w:b/>
           <w:bCs/>
         </w:rPr>
-        <w:t>EntryI</w:t>
+        <w:t xml:space="preserve"> </w:t>
+      </w:r>
+      <w:r>
+        <w:rPr>
+          <w:b/>
+          <w:bCs/>
+        </w:rPr>
+        <w:t>Entry</w:t>
+      </w:r>
+      <w:r>
+        <w:rPr>
+          <w:b/>
+          <w:bCs/>
+        </w:rPr>
+        <w:t xml:space="preserve"> </w:t>
+      </w:r>
+      <w:r>
+        <w:rPr>
+          <w:b/>
+          <w:bCs/>
+        </w:rPr>
+        <w:t>I</w:t>
       </w:r>
       <w:r>
         <w:rPr>
@@ -30373,7 +30760,23 @@
             <w:rFonts w:eastAsia="Times New Roman" w:cs="Times New Roman"/>
             <w:lang w:eastAsia="en-GB"/>
           </w:rPr>
-          <w:t>[MS-OXCDATA]</w:t>
+          <w:t>[MS-OXC</w:t>
+        </w:r>
+        <w:r>
+          <w:rPr>
+            <w:rStyle w:val="Hyperlink"/>
+            <w:rFonts w:eastAsia="Times New Roman" w:cs="Times New Roman"/>
+            <w:lang w:eastAsia="en-GB"/>
+          </w:rPr>
+          <w:t>D</w:t>
+        </w:r>
+        <w:r>
+          <w:rPr>
+            <w:rStyle w:val="Hyperlink"/>
+            <w:rFonts w:eastAsia="Times New Roman" w:cs="Times New Roman"/>
+            <w:lang w:eastAsia="en-GB"/>
+          </w:rPr>
+          <w:t>ATA]</w:t>
         </w:r>
       </w:hyperlink>
       <w:r>
@@ -30388,14 +30791,7 @@
           <w:rFonts w:eastAsia="Times New Roman" w:cs="Times New Roman"/>
           <w:lang w:eastAsia="en-GB"/>
         </w:rPr>
-        <w:t>2.4.1</w:t>
-      </w:r>
-      <w:r>
-        <w:rPr>
-          <w:rFonts w:eastAsia="Times New Roman" w:cs="Times New Roman"/>
-          <w:lang w:eastAsia="en-GB"/>
-        </w:rPr>
-        <w:t>)</w:t>
+        <w:t>2.4.1)</w:t>
       </w:r>
       <w:r>
         <w:rPr>
@@ -30415,7 +30811,42 @@
           <w:b/>
           <w:bCs/>
         </w:rPr>
-        <w:t>StoreEntryIdSize</w:t>
+        <w:t xml:space="preserve">Folder </w:t>
+      </w:r>
+      <w:r>
+        <w:rPr>
+          <w:b/>
+          <w:bCs/>
+        </w:rPr>
+        <w:t>Entry</w:t>
+      </w:r>
+      <w:r>
+        <w:rPr>
+          <w:b/>
+          <w:bCs/>
+        </w:rPr>
+        <w:t xml:space="preserve"> </w:t>
+      </w:r>
+      <w:r>
+        <w:rPr>
+          <w:b/>
+          <w:bCs/>
+        </w:rPr>
+        <w:t>Id</w:t>
+      </w:r>
+      <w:r>
+        <w:rPr>
+          <w:b/>
+          <w:bCs/>
+        </w:rPr>
+        <w:t xml:space="preserve"> </w:t>
+      </w:r>
+      <w:r>
+        <w:rPr>
+          <w:b/>
+          <w:bCs/>
+        </w:rPr>
+        <w:t>Size</w:t>
       </w:r>
       <w:r>
         <w:t xml:space="preserve"> field.</w:t>
@@ -30435,7 +30866,42 @@
           <w:b/>
           <w:bCs/>
         </w:rPr>
-        <w:t xml:space="preserve">EntryIdSize </w:t>
+        <w:t xml:space="preserve"> </w:t>
+      </w:r>
+      <w:r>
+        <w:rPr>
+          <w:b/>
+          <w:bCs/>
+        </w:rPr>
+        <w:t>Entry</w:t>
+      </w:r>
+      <w:r>
+        <w:rPr>
+          <w:b/>
+          <w:bCs/>
+        </w:rPr>
+        <w:t xml:space="preserve"> </w:t>
+      </w:r>
+      <w:r>
+        <w:rPr>
+          <w:b/>
+          <w:bCs/>
+        </w:rPr>
+        <w:t>Id</w:t>
+      </w:r>
+      <w:r>
+        <w:rPr>
+          <w:b/>
+          <w:bCs/>
+        </w:rPr>
+        <w:t xml:space="preserve"> </w:t>
+      </w:r>
+      <w:r>
+        <w:rPr>
+          <w:b/>
+          <w:bCs/>
+        </w:rPr>
+        <w:t xml:space="preserve">Size </w:t>
       </w:r>
       <w:r>
         <w:rPr>
@@ -30465,6 +30931,13 @@
           <w:b/>
           <w:bCs/>
         </w:rPr>
+        <w:t xml:space="preserve"> </w:t>
+      </w:r>
+      <w:r>
+        <w:rPr>
+          <w:b/>
+          <w:bCs/>
+        </w:rPr>
         <w:t>Entry</w:t>
       </w:r>
       <w:r>
@@ -30472,6 +30945,13 @@
           <w:b/>
           <w:bCs/>
         </w:rPr>
+        <w:t xml:space="preserve"> </w:t>
+      </w:r>
+      <w:r>
+        <w:rPr>
+          <w:b/>
+          <w:bCs/>
+        </w:rPr>
         <w:t xml:space="preserve">Id </w:t>
       </w:r>
       <w:r>
@@ -30492,6 +30972,13 @@
           <w:b/>
           <w:bCs/>
         </w:rPr>
+        <w:t xml:space="preserve"> </w:t>
+      </w:r>
+      <w:r>
+        <w:rPr>
+          <w:b/>
+          <w:bCs/>
+        </w:rPr>
         <w:t>Entry</w:t>
       </w:r>
       <w:r>
@@ -30499,30 +30986,36 @@
           <w:b/>
           <w:bCs/>
         </w:rPr>
+        <w:t xml:space="preserve"> </w:t>
+      </w:r>
+      <w:r>
+        <w:rPr>
+          <w:b/>
+          <w:bCs/>
+        </w:rPr>
         <w:t>Id (variable)</w:t>
       </w:r>
       <w:r>
         <w:t xml:space="preserve">: </w:t>
       </w:r>
       <w:r>
-        <w:t>T</w:t>
-      </w:r>
-      <w:r>
-        <w:t>he entry ID of the mailbox that</w:t>
+        <w:t>The entry ID of the mailbox that contains the destination folder. This field is filled with the number of bytes specified by the</w:t>
       </w:r>
       <w:r>
         <w:t xml:space="preserve"> </w:t>
       </w:r>
       <w:r>
-        <w:t xml:space="preserve">contains the </w:t>
-      </w:r>
-      <w:r>
-        <w:t>destination folder. T</w:t>
-      </w:r>
-      <w:r>
-        <w:t>his field is filled with the number of bytes specified by the</w:t>
-      </w:r>
-      <w:r>
+        <w:rPr>
+          <w:b/>
+          <w:bCs/>
+        </w:rPr>
+        <w:t>Store</w:t>
+      </w:r>
+      <w:r>
+        <w:rPr>
+          <w:b/>
+          <w:bCs/>
+        </w:rPr>
         <w:t xml:space="preserve"> </w:t>
       </w:r>
       <w:r>
@@ -30530,7 +31023,35 @@
           <w:b/>
           <w:bCs/>
         </w:rPr>
-        <w:t>StoreEntryIdSize</w:t>
+        <w:t>Entry</w:t>
+      </w:r>
+      <w:r>
+        <w:rPr>
+          <w:b/>
+          <w:bCs/>
+        </w:rPr>
+        <w:t xml:space="preserve"> </w:t>
+      </w:r>
+      <w:r>
+        <w:rPr>
+          <w:b/>
+          <w:bCs/>
+        </w:rPr>
+        <w:t>Id</w:t>
+      </w:r>
+      <w:r>
+        <w:rPr>
+          <w:b/>
+          <w:bCs/>
+        </w:rPr>
+        <w:t xml:space="preserve"> </w:t>
+      </w:r>
+      <w:r>
+        <w:rPr>
+          <w:b/>
+          <w:bCs/>
+        </w:rPr>
+        <w:t>Size</w:t>
       </w:r>
       <w:r>
         <w:t xml:space="preserve"> field.</w:t>
@@ -30563,7 +31084,10 @@
         <w:t xml:space="preserve">String </w:t>
       </w:r>
       <w:r>
-        <w:t xml:space="preserve">that specify the </w:t>
+        <w:t>that specifies</w:t>
+      </w:r>
+      <w:r>
+        <w:t xml:space="preserve"> the </w:t>
       </w:r>
       <w:r>
         <w:t>folder’s name</w:t>
@@ -31190,6 +31714,7 @@
               <w:jc w:val="center"/>
             </w:pPr>
             <w:r>
+              <w:lastRenderedPageBreak/>
               <w:t>Unknown2</w:t>
             </w:r>
           </w:p>
@@ -31289,7 +31814,10 @@
         <w:t xml:space="preserve">String </w:t>
       </w:r>
       <w:r>
-        <w:t>that specify the path.</w:t>
+        <w:t>that specifies</w:t>
+      </w:r>
+      <w:r>
+        <w:t xml:space="preserve"> the path.</w:t>
       </w:r>
     </w:p>
     <w:p>
@@ -31328,7 +31856,6 @@
         <w:pStyle w:val="Heading3"/>
       </w:pPr>
       <w:r>
-        <w:lastRenderedPageBreak/>
         <w:t>DisplayMessageInNewItemAlertWindowRuleElementData</w:t>
       </w:r>
     </w:p>
@@ -31997,7 +32524,10 @@
         <w:t xml:space="preserve">String </w:t>
       </w:r>
       <w:r>
-        <w:t>that specify the message to display.</w:t>
+        <w:t>that specifies</w:t>
+      </w:r>
+      <w:r>
+        <w:t xml:space="preserve"> the message to display.</w:t>
       </w:r>
     </w:p>
     <w:p/>
@@ -32771,11 +33301,15 @@
         <w:t xml:space="preserve">String </w:t>
       </w:r>
       <w:r>
-        <w:t>that specify the name of the action.</w:t>
-      </w:r>
-    </w:p>
-    <w:p>
-      <w:r>
+        <w:t>that specifies</w:t>
+      </w:r>
+      <w:r>
+        <w:t xml:space="preserve"> the name of the action.</w:t>
+      </w:r>
+    </w:p>
+    <w:p>
+      <w:r>
+        <w:lastRenderedPageBreak/>
         <w:t xml:space="preserve">Note: Outlook limits the length of this field to </w:t>
       </w:r>
       <w:r>
@@ -32817,12 +33351,36 @@
         <w:pStyle w:val="Heading3"/>
       </w:pPr>
       <w:r>
-        <w:t>RunScriptRuleElementData</w:t>
-      </w:r>
-    </w:p>
-    <w:p>
-      <w:r>
-        <w:t>Contains data for rule elements with identifier 0x0000012F specifying the “run &lt;script&gt;” action.</w:t>
+        <w:t>DeferDeliveryRuleElementData</w:t>
+      </w:r>
+    </w:p>
+    <w:p>
+      <w:r>
+        <w:t>Contains data for rule elements with identifier 0x000001</w:t>
+      </w:r>
+      <w:r>
+        <w:t>3E</w:t>
+      </w:r>
+      <w:r>
+        <w:t xml:space="preserve"> specifying the “</w:t>
+      </w:r>
+      <w:r>
+        <w:t>defer delivery by</w:t>
+      </w:r>
+      <w:r>
+        <w:t xml:space="preserve"> &lt;</w:t>
+      </w:r>
+      <w:r>
+        <w:t>a number of</w:t>
+      </w:r>
+      <w:r>
+        <w:t>&gt;</w:t>
+      </w:r>
+      <w:r>
+        <w:t xml:space="preserve"> minutes</w:t>
+      </w:r>
+      <w:r>
+        <w:t>” action.</w:t>
       </w:r>
     </w:p>
     <w:p/>
@@ -33403,7 +33961,675 @@
               <w:jc w:val="center"/>
             </w:pPr>
             <w:r>
-              <w:t>Name</w:t>
+              <w:t>Minutes</w:t>
+            </w:r>
+          </w:p>
+        </w:tc>
+      </w:tr>
+    </w:tbl>
+    <w:p>
+      <w:pPr>
+        <w:rPr>
+          <w:b/>
+          <w:bCs/>
+        </w:rPr>
+      </w:pPr>
+    </w:p>
+    <w:p>
+      <w:pPr>
+        <w:rPr>
+          <w:b/>
+          <w:bCs/>
+        </w:rPr>
+      </w:pPr>
+      <w:r>
+        <w:rPr>
+          <w:b/>
+          <w:bCs/>
+        </w:rPr>
+        <w:t>Unknown1 (4 bytes):</w:t>
+      </w:r>
+      <w:r>
+        <w:t xml:space="preserve"> An unsigned integer with unknown meaning. Always one.</w:t>
+      </w:r>
+    </w:p>
+    <w:p/>
+    <w:p>
+      <w:r>
+        <w:rPr>
+          <w:b/>
+          <w:bCs/>
+        </w:rPr>
+        <w:t>Unknown2 (4 bytes):</w:t>
+      </w:r>
+      <w:r>
+        <w:t xml:space="preserve"> An unsigned integer with unknown meaning. Always zero.</w:t>
+      </w:r>
+    </w:p>
+    <w:p/>
+    <w:p>
+      <w:r>
+        <w:rPr>
+          <w:b/>
+          <w:bCs/>
+        </w:rPr>
+        <w:t>Minutes</w:t>
+      </w:r>
+      <w:r>
+        <w:rPr>
+          <w:b/>
+          <w:bCs/>
+        </w:rPr>
+        <w:t xml:space="preserve"> (</w:t>
+      </w:r>
+      <w:r>
+        <w:rPr>
+          <w:b/>
+          <w:bCs/>
+        </w:rPr>
+        <w:t>4 bytes</w:t>
+      </w:r>
+      <w:r>
+        <w:rPr>
+          <w:b/>
+          <w:bCs/>
+        </w:rPr>
+        <w:t>)</w:t>
+      </w:r>
+      <w:r>
+        <w:t>: A</w:t>
+      </w:r>
+      <w:r>
+        <w:t xml:space="preserve">n unsigned integer that specifies the </w:t>
+      </w:r>
+      <w:r>
+        <w:t>number of minutes for which you want the messages to be held before it is sent</w:t>
+      </w:r>
+      <w:r>
+        <w:t>.</w:t>
+      </w:r>
+    </w:p>
+    <w:p>
+      <w:r>
+        <w:t xml:space="preserve">Note: Outlook limits the </w:t>
+      </w:r>
+      <w:r>
+        <w:t>maximum value</w:t>
+      </w:r>
+      <w:r>
+        <w:t xml:space="preserve"> of this field to </w:t>
+      </w:r>
+      <w:r>
+        <w:t>120 minutes (2 hours)</w:t>
+      </w:r>
+      <w:r>
+        <w:t>.</w:t>
+      </w:r>
+    </w:p>
+    <w:p>
+      <w:pPr>
+        <w:rPr>
+          <w:b/>
+          <w:bCs/>
+        </w:rPr>
+      </w:pPr>
+    </w:p>
+    <w:p>
+      <w:pPr>
+        <w:pStyle w:val="Heading3"/>
+      </w:pPr>
+      <w:r>
+        <w:t>AutomaticReply</w:t>
+      </w:r>
+      <w:r>
+        <w:t>RuleElementData</w:t>
+      </w:r>
+    </w:p>
+    <w:p>
+      <w:r>
+        <w:t>Contains data for rule elements with identifier 0x000001</w:t>
+      </w:r>
+      <w:r>
+        <w:t>46</w:t>
+      </w:r>
+      <w:r>
+        <w:t xml:space="preserve"> specifying the “</w:t>
+      </w:r>
+      <w:r>
+        <w:t>have server reply using &lt;a specific message&gt;</w:t>
+      </w:r>
+      <w:r>
+        <w:t>” action.</w:t>
+      </w:r>
+    </w:p>
+    <w:p/>
+    <w:tbl>
+      <w:tblPr>
+        <w:tblStyle w:val="TableGrid"/>
+        <w:tblW w:w="9013" w:type="dxa"/>
+        <w:tblLayout w:type="fixed"/>
+        <w:tblLook w:val="04A0" w:firstRow="1" w:lastRow="0" w:firstColumn="1" w:lastColumn="0" w:noHBand="0" w:noVBand="1"/>
+      </w:tblPr>
+      <w:tblGrid>
+        <w:gridCol w:w="289"/>
+        <w:gridCol w:w="289"/>
+        <w:gridCol w:w="289"/>
+        <w:gridCol w:w="290"/>
+        <w:gridCol w:w="290"/>
+        <w:gridCol w:w="290"/>
+        <w:gridCol w:w="290"/>
+        <w:gridCol w:w="236"/>
+        <w:gridCol w:w="290"/>
+        <w:gridCol w:w="344"/>
+        <w:gridCol w:w="290"/>
+        <w:gridCol w:w="291"/>
+        <w:gridCol w:w="291"/>
+        <w:gridCol w:w="291"/>
+        <w:gridCol w:w="291"/>
+        <w:gridCol w:w="291"/>
+        <w:gridCol w:w="291"/>
+        <w:gridCol w:w="291"/>
+        <w:gridCol w:w="291"/>
+        <w:gridCol w:w="291"/>
+        <w:gridCol w:w="291"/>
+        <w:gridCol w:w="291"/>
+        <w:gridCol w:w="267"/>
+        <w:gridCol w:w="315"/>
+        <w:gridCol w:w="291"/>
+        <w:gridCol w:w="291"/>
+        <w:gridCol w:w="291"/>
+        <w:gridCol w:w="291"/>
+        <w:gridCol w:w="291"/>
+        <w:gridCol w:w="291"/>
+        <w:gridCol w:w="297"/>
+      </w:tblGrid>
+      <w:tr>
+        <w:tc>
+          <w:tcPr>
+            <w:tcW w:w="289" w:type="dxa"/>
+            <w:shd w:val="clear" w:color="auto" w:fill="BFBFBF" w:themeFill="background1" w:themeFillShade="BF"/>
+            <w:vAlign w:val="bottom"/>
+          </w:tcPr>
+          <w:p>
+            <w:pPr>
+              <w:jc w:val="center"/>
+            </w:pPr>
+            <w:r>
+              <w:t>0</w:t>
+            </w:r>
+          </w:p>
+        </w:tc>
+        <w:tc>
+          <w:tcPr>
+            <w:tcW w:w="289" w:type="dxa"/>
+            <w:shd w:val="clear" w:color="auto" w:fill="BFBFBF" w:themeFill="background1" w:themeFillShade="BF"/>
+            <w:vAlign w:val="bottom"/>
+          </w:tcPr>
+          <w:p>
+            <w:pPr>
+              <w:jc w:val="center"/>
+            </w:pPr>
+            <w:r>
+              <w:t>1</w:t>
+            </w:r>
+          </w:p>
+        </w:tc>
+        <w:tc>
+          <w:tcPr>
+            <w:tcW w:w="289" w:type="dxa"/>
+            <w:shd w:val="clear" w:color="auto" w:fill="BFBFBF" w:themeFill="background1" w:themeFillShade="BF"/>
+            <w:vAlign w:val="bottom"/>
+          </w:tcPr>
+          <w:p>
+            <w:pPr>
+              <w:jc w:val="center"/>
+            </w:pPr>
+            <w:r>
+              <w:t>2</w:t>
+            </w:r>
+          </w:p>
+        </w:tc>
+        <w:tc>
+          <w:tcPr>
+            <w:tcW w:w="290" w:type="dxa"/>
+            <w:shd w:val="clear" w:color="auto" w:fill="BFBFBF" w:themeFill="background1" w:themeFillShade="BF"/>
+            <w:vAlign w:val="bottom"/>
+          </w:tcPr>
+          <w:p>
+            <w:pPr>
+              <w:jc w:val="center"/>
+            </w:pPr>
+            <w:r>
+              <w:t>3</w:t>
+            </w:r>
+          </w:p>
+        </w:tc>
+        <w:tc>
+          <w:tcPr>
+            <w:tcW w:w="290" w:type="dxa"/>
+            <w:shd w:val="clear" w:color="auto" w:fill="BFBFBF" w:themeFill="background1" w:themeFillShade="BF"/>
+            <w:vAlign w:val="bottom"/>
+          </w:tcPr>
+          <w:p>
+            <w:pPr>
+              <w:jc w:val="center"/>
+            </w:pPr>
+            <w:r>
+              <w:t>4</w:t>
+            </w:r>
+          </w:p>
+        </w:tc>
+        <w:tc>
+          <w:tcPr>
+            <w:tcW w:w="290" w:type="dxa"/>
+            <w:shd w:val="clear" w:color="auto" w:fill="BFBFBF" w:themeFill="background1" w:themeFillShade="BF"/>
+            <w:vAlign w:val="bottom"/>
+          </w:tcPr>
+          <w:p>
+            <w:pPr>
+              <w:jc w:val="center"/>
+            </w:pPr>
+            <w:r>
+              <w:t>5</w:t>
+            </w:r>
+          </w:p>
+        </w:tc>
+        <w:tc>
+          <w:tcPr>
+            <w:tcW w:w="290" w:type="dxa"/>
+            <w:shd w:val="clear" w:color="auto" w:fill="BFBFBF" w:themeFill="background1" w:themeFillShade="BF"/>
+            <w:vAlign w:val="bottom"/>
+          </w:tcPr>
+          <w:p>
+            <w:pPr>
+              <w:jc w:val="center"/>
+            </w:pPr>
+            <w:r>
+              <w:t>6</w:t>
+            </w:r>
+          </w:p>
+        </w:tc>
+        <w:tc>
+          <w:tcPr>
+            <w:tcW w:w="236" w:type="dxa"/>
+            <w:shd w:val="clear" w:color="auto" w:fill="BFBFBF" w:themeFill="background1" w:themeFillShade="BF"/>
+            <w:vAlign w:val="bottom"/>
+          </w:tcPr>
+          <w:p>
+            <w:pPr>
+              <w:jc w:val="center"/>
+            </w:pPr>
+            <w:r>
+              <w:t>7</w:t>
+            </w:r>
+          </w:p>
+        </w:tc>
+        <w:tc>
+          <w:tcPr>
+            <w:tcW w:w="290" w:type="dxa"/>
+            <w:shd w:val="clear" w:color="auto" w:fill="BFBFBF" w:themeFill="background1" w:themeFillShade="BF"/>
+            <w:vAlign w:val="bottom"/>
+          </w:tcPr>
+          <w:p>
+            <w:pPr>
+              <w:jc w:val="center"/>
+            </w:pPr>
+            <w:r>
+              <w:t>8</w:t>
+            </w:r>
+          </w:p>
+        </w:tc>
+        <w:tc>
+          <w:tcPr>
+            <w:tcW w:w="344" w:type="dxa"/>
+            <w:shd w:val="clear" w:color="auto" w:fill="BFBFBF" w:themeFill="background1" w:themeFillShade="BF"/>
+            <w:vAlign w:val="bottom"/>
+          </w:tcPr>
+          <w:p>
+            <w:pPr>
+              <w:jc w:val="center"/>
+            </w:pPr>
+            <w:r>
+              <w:t>9</w:t>
+            </w:r>
+          </w:p>
+        </w:tc>
+        <w:tc>
+          <w:tcPr>
+            <w:tcW w:w="290" w:type="dxa"/>
+            <w:shd w:val="clear" w:color="auto" w:fill="BFBFBF" w:themeFill="background1" w:themeFillShade="BF"/>
+            <w:vAlign w:val="bottom"/>
+          </w:tcPr>
+          <w:p>
+            <w:pPr>
+              <w:jc w:val="center"/>
+            </w:pPr>
+            <w:r>
+              <w:t>1</w:t>
+            </w:r>
+          </w:p>
+          <w:p>
+            <w:pPr>
+              <w:jc w:val="center"/>
+            </w:pPr>
+            <w:r>
+              <w:t>0</w:t>
+            </w:r>
+          </w:p>
+        </w:tc>
+        <w:tc>
+          <w:tcPr>
+            <w:tcW w:w="291" w:type="dxa"/>
+            <w:shd w:val="clear" w:color="auto" w:fill="BFBFBF" w:themeFill="background1" w:themeFillShade="BF"/>
+            <w:vAlign w:val="bottom"/>
+          </w:tcPr>
+          <w:p>
+            <w:pPr>
+              <w:jc w:val="center"/>
+            </w:pPr>
+            <w:r>
+              <w:t>1</w:t>
+            </w:r>
+          </w:p>
+        </w:tc>
+        <w:tc>
+          <w:tcPr>
+            <w:tcW w:w="291" w:type="dxa"/>
+            <w:shd w:val="clear" w:color="auto" w:fill="BFBFBF" w:themeFill="background1" w:themeFillShade="BF"/>
+            <w:vAlign w:val="bottom"/>
+          </w:tcPr>
+          <w:p>
+            <w:pPr>
+              <w:jc w:val="center"/>
+            </w:pPr>
+            <w:r>
+              <w:t>2</w:t>
+            </w:r>
+          </w:p>
+        </w:tc>
+        <w:tc>
+          <w:tcPr>
+            <w:tcW w:w="291" w:type="dxa"/>
+            <w:shd w:val="clear" w:color="auto" w:fill="BFBFBF" w:themeFill="background1" w:themeFillShade="BF"/>
+            <w:vAlign w:val="bottom"/>
+          </w:tcPr>
+          <w:p>
+            <w:pPr>
+              <w:jc w:val="center"/>
+            </w:pPr>
+            <w:r>
+              <w:t>3</w:t>
+            </w:r>
+          </w:p>
+        </w:tc>
+        <w:tc>
+          <w:tcPr>
+            <w:tcW w:w="291" w:type="dxa"/>
+            <w:shd w:val="clear" w:color="auto" w:fill="BFBFBF" w:themeFill="background1" w:themeFillShade="BF"/>
+            <w:vAlign w:val="bottom"/>
+          </w:tcPr>
+          <w:p>
+            <w:pPr>
+              <w:jc w:val="center"/>
+            </w:pPr>
+            <w:r>
+              <w:t>4</w:t>
+            </w:r>
+          </w:p>
+        </w:tc>
+        <w:tc>
+          <w:tcPr>
+            <w:tcW w:w="291" w:type="dxa"/>
+            <w:shd w:val="clear" w:color="auto" w:fill="BFBFBF" w:themeFill="background1" w:themeFillShade="BF"/>
+            <w:vAlign w:val="bottom"/>
+          </w:tcPr>
+          <w:p>
+            <w:pPr>
+              <w:jc w:val="center"/>
+            </w:pPr>
+            <w:r>
+              <w:t>5</w:t>
+            </w:r>
+          </w:p>
+        </w:tc>
+        <w:tc>
+          <w:tcPr>
+            <w:tcW w:w="291" w:type="dxa"/>
+            <w:shd w:val="clear" w:color="auto" w:fill="BFBFBF" w:themeFill="background1" w:themeFillShade="BF"/>
+            <w:vAlign w:val="bottom"/>
+          </w:tcPr>
+          <w:p>
+            <w:pPr>
+              <w:jc w:val="center"/>
+            </w:pPr>
+            <w:r>
+              <w:t>6</w:t>
+            </w:r>
+          </w:p>
+        </w:tc>
+        <w:tc>
+          <w:tcPr>
+            <w:tcW w:w="291" w:type="dxa"/>
+            <w:shd w:val="clear" w:color="auto" w:fill="BFBFBF" w:themeFill="background1" w:themeFillShade="BF"/>
+            <w:vAlign w:val="bottom"/>
+          </w:tcPr>
+          <w:p>
+            <w:pPr>
+              <w:jc w:val="center"/>
+            </w:pPr>
+            <w:r>
+              <w:t>7</w:t>
+            </w:r>
+          </w:p>
+        </w:tc>
+        <w:tc>
+          <w:tcPr>
+            <w:tcW w:w="291" w:type="dxa"/>
+            <w:shd w:val="clear" w:color="auto" w:fill="BFBFBF" w:themeFill="background1" w:themeFillShade="BF"/>
+            <w:vAlign w:val="bottom"/>
+          </w:tcPr>
+          <w:p>
+            <w:pPr>
+              <w:jc w:val="center"/>
+            </w:pPr>
+            <w:r>
+              <w:t>9</w:t>
+            </w:r>
+          </w:p>
+        </w:tc>
+        <w:tc>
+          <w:tcPr>
+            <w:tcW w:w="291" w:type="dxa"/>
+            <w:shd w:val="clear" w:color="auto" w:fill="BFBFBF" w:themeFill="background1" w:themeFillShade="BF"/>
+            <w:vAlign w:val="bottom"/>
+          </w:tcPr>
+          <w:p>
+            <w:pPr>
+              <w:jc w:val="center"/>
+            </w:pPr>
+            <w:r>
+              <w:t>2</w:t>
+            </w:r>
+          </w:p>
+          <w:p>
+            <w:pPr>
+              <w:jc w:val="center"/>
+            </w:pPr>
+            <w:r>
+              <w:t>0</w:t>
+            </w:r>
+          </w:p>
+        </w:tc>
+        <w:tc>
+          <w:tcPr>
+            <w:tcW w:w="291" w:type="dxa"/>
+            <w:shd w:val="clear" w:color="auto" w:fill="BFBFBF" w:themeFill="background1" w:themeFillShade="BF"/>
+            <w:vAlign w:val="bottom"/>
+          </w:tcPr>
+          <w:p>
+            <w:pPr>
+              <w:jc w:val="center"/>
+            </w:pPr>
+            <w:r>
+              <w:t>1</w:t>
+            </w:r>
+          </w:p>
+        </w:tc>
+        <w:tc>
+          <w:tcPr>
+            <w:tcW w:w="291" w:type="dxa"/>
+            <w:shd w:val="clear" w:color="auto" w:fill="BFBFBF" w:themeFill="background1" w:themeFillShade="BF"/>
+            <w:vAlign w:val="bottom"/>
+          </w:tcPr>
+          <w:p>
+            <w:pPr>
+              <w:jc w:val="center"/>
+            </w:pPr>
+            <w:r>
+              <w:t>2</w:t>
+            </w:r>
+          </w:p>
+        </w:tc>
+        <w:tc>
+          <w:tcPr>
+            <w:tcW w:w="267" w:type="dxa"/>
+            <w:shd w:val="clear" w:color="auto" w:fill="BFBFBF" w:themeFill="background1" w:themeFillShade="BF"/>
+            <w:vAlign w:val="bottom"/>
+          </w:tcPr>
+          <w:p>
+            <w:pPr>
+              <w:jc w:val="center"/>
+            </w:pPr>
+            <w:r>
+              <w:t>3</w:t>
+            </w:r>
+          </w:p>
+        </w:tc>
+        <w:tc>
+          <w:tcPr>
+            <w:tcW w:w="315" w:type="dxa"/>
+            <w:shd w:val="clear" w:color="auto" w:fill="BFBFBF" w:themeFill="background1" w:themeFillShade="BF"/>
+            <w:vAlign w:val="bottom"/>
+          </w:tcPr>
+          <w:p>
+            <w:pPr>
+              <w:jc w:val="center"/>
+            </w:pPr>
+            <w:r>
+              <w:t>4</w:t>
+            </w:r>
+          </w:p>
+        </w:tc>
+        <w:tc>
+          <w:tcPr>
+            <w:tcW w:w="291" w:type="dxa"/>
+            <w:shd w:val="clear" w:color="auto" w:fill="BFBFBF" w:themeFill="background1" w:themeFillShade="BF"/>
+            <w:vAlign w:val="bottom"/>
+          </w:tcPr>
+          <w:p>
+            <w:pPr>
+              <w:jc w:val="center"/>
+            </w:pPr>
+            <w:r>
+              <w:t>5</w:t>
+            </w:r>
+          </w:p>
+        </w:tc>
+        <w:tc>
+          <w:tcPr>
+            <w:tcW w:w="291" w:type="dxa"/>
+            <w:shd w:val="clear" w:color="auto" w:fill="BFBFBF" w:themeFill="background1" w:themeFillShade="BF"/>
+            <w:vAlign w:val="bottom"/>
+          </w:tcPr>
+          <w:p>
+            <w:pPr>
+              <w:jc w:val="center"/>
+            </w:pPr>
+            <w:r>
+              <w:t>6</w:t>
+            </w:r>
+          </w:p>
+        </w:tc>
+        <w:tc>
+          <w:tcPr>
+            <w:tcW w:w="291" w:type="dxa"/>
+            <w:shd w:val="clear" w:color="auto" w:fill="BFBFBF" w:themeFill="background1" w:themeFillShade="BF"/>
+            <w:vAlign w:val="bottom"/>
+          </w:tcPr>
+          <w:p>
+            <w:pPr>
+              <w:jc w:val="center"/>
+            </w:pPr>
+            <w:r>
+              <w:t>7</w:t>
+            </w:r>
+          </w:p>
+        </w:tc>
+        <w:tc>
+          <w:tcPr>
+            <w:tcW w:w="291" w:type="dxa"/>
+            <w:shd w:val="clear" w:color="auto" w:fill="BFBFBF" w:themeFill="background1" w:themeFillShade="BF"/>
+            <w:vAlign w:val="bottom"/>
+          </w:tcPr>
+          <w:p>
+            <w:pPr>
+              <w:jc w:val="center"/>
+            </w:pPr>
+            <w:r>
+              <w:t>8</w:t>
+            </w:r>
+          </w:p>
+        </w:tc>
+        <w:tc>
+          <w:tcPr>
+            <w:tcW w:w="291" w:type="dxa"/>
+            <w:shd w:val="clear" w:color="auto" w:fill="BFBFBF" w:themeFill="background1" w:themeFillShade="BF"/>
+            <w:vAlign w:val="bottom"/>
+          </w:tcPr>
+          <w:p>
+            <w:pPr>
+              <w:jc w:val="center"/>
+            </w:pPr>
+            <w:r>
+              <w:t>9</w:t>
+            </w:r>
+          </w:p>
+        </w:tc>
+        <w:tc>
+          <w:tcPr>
+            <w:tcW w:w="291" w:type="dxa"/>
+            <w:shd w:val="clear" w:color="auto" w:fill="BFBFBF" w:themeFill="background1" w:themeFillShade="BF"/>
+            <w:vAlign w:val="bottom"/>
+          </w:tcPr>
+          <w:p>
+            <w:pPr>
+              <w:jc w:val="center"/>
+            </w:pPr>
+            <w:r>
+              <w:t>3</w:t>
+            </w:r>
+          </w:p>
+          <w:p>
+            <w:pPr>
+              <w:jc w:val="center"/>
+            </w:pPr>
+            <w:r>
+              <w:t>0</w:t>
+            </w:r>
+          </w:p>
+        </w:tc>
+        <w:tc>
+          <w:tcPr>
+            <w:tcW w:w="297" w:type="dxa"/>
+            <w:shd w:val="clear" w:color="auto" w:fill="BFBFBF" w:themeFill="background1" w:themeFillShade="BF"/>
+            <w:vAlign w:val="bottom"/>
+          </w:tcPr>
+          <w:p>
+            <w:pPr>
+              <w:jc w:val="center"/>
+            </w:pPr>
+            <w:r>
+              <w:t>1</w:t>
             </w:r>
           </w:p>
         </w:tc>
@@ -33420,8 +34646,7 @@
               <w:jc w:val="center"/>
             </w:pPr>
             <w:r>
-              <w:lastRenderedPageBreak/>
-              <w:t>…</w:t>
+              <w:t>Unknown1</w:t>
             </w:r>
           </w:p>
         </w:tc>
@@ -33438,7 +34663,7 @@
               <w:jc w:val="center"/>
             </w:pPr>
             <w:r>
-              <w:t>Function</w:t>
+              <w:t>Unknown2</w:t>
             </w:r>
           </w:p>
         </w:tc>
@@ -33455,6 +34680,74 @@
               <w:jc w:val="center"/>
             </w:pPr>
             <w:r>
+              <w:t>Message Entry Id Size</w:t>
+            </w:r>
+          </w:p>
+        </w:tc>
+      </w:tr>
+      <w:tr>
+        <w:tc>
+          <w:tcPr>
+            <w:tcW w:w="9013" w:type="dxa"/>
+            <w:gridSpan w:val="31"/>
+            <w:vAlign w:val="center"/>
+          </w:tcPr>
+          <w:p>
+            <w:pPr>
+              <w:jc w:val="center"/>
+            </w:pPr>
+            <w:r>
+              <w:t>Message Entry Id</w:t>
+            </w:r>
+          </w:p>
+        </w:tc>
+      </w:tr>
+      <w:tr>
+        <w:tc>
+          <w:tcPr>
+            <w:tcW w:w="9013" w:type="dxa"/>
+            <w:gridSpan w:val="31"/>
+            <w:vAlign w:val="center"/>
+          </w:tcPr>
+          <w:p>
+            <w:pPr>
+              <w:jc w:val="center"/>
+            </w:pPr>
+            <w:r>
+              <w:t>…</w:t>
+            </w:r>
+          </w:p>
+        </w:tc>
+      </w:tr>
+      <w:tr>
+        <w:tc>
+          <w:tcPr>
+            <w:tcW w:w="9013" w:type="dxa"/>
+            <w:gridSpan w:val="31"/>
+            <w:vAlign w:val="center"/>
+          </w:tcPr>
+          <w:p>
+            <w:pPr>
+              <w:jc w:val="center"/>
+            </w:pPr>
+            <w:r>
+              <w:t>Function</w:t>
+            </w:r>
+          </w:p>
+        </w:tc>
+      </w:tr>
+      <w:tr>
+        <w:tc>
+          <w:tcPr>
+            <w:tcW w:w="9013" w:type="dxa"/>
+            <w:gridSpan w:val="31"/>
+            <w:vAlign w:val="center"/>
+          </w:tcPr>
+          <w:p>
+            <w:pPr>
+              <w:jc w:val="center"/>
+            </w:pPr>
+            <w:r>
               <w:t>…</w:t>
             </w:r>
           </w:p>
@@ -33507,6 +34800,980 @@
           <w:b/>
           <w:bCs/>
         </w:rPr>
+        <w:t>Message</w:t>
+      </w:r>
+      <w:r>
+        <w:rPr>
+          <w:b/>
+          <w:bCs/>
+        </w:rPr>
+        <w:t xml:space="preserve"> Entry </w:t>
+      </w:r>
+      <w:r>
+        <w:rPr>
+          <w:b/>
+          <w:bCs/>
+        </w:rPr>
+        <w:t>Id</w:t>
+      </w:r>
+      <w:r>
+        <w:rPr>
+          <w:b/>
+          <w:bCs/>
+        </w:rPr>
+        <w:t xml:space="preserve"> Size</w:t>
+      </w:r>
+      <w:r>
+        <w:rPr>
+          <w:b/>
+          <w:bCs/>
+        </w:rPr>
+        <w:t xml:space="preserve"> (4 bytes):</w:t>
+      </w:r>
+      <w:r>
+        <w:t xml:space="preserve"> An unsigned integer that specifies the </w:t>
+      </w:r>
+      <w:r>
+        <w:t xml:space="preserve">size of </w:t>
+      </w:r>
+      <w:r>
+        <w:t xml:space="preserve">the </w:t>
+      </w:r>
+      <w:r>
+        <w:rPr>
+          <w:b/>
+          <w:bCs/>
+        </w:rPr>
+        <w:t xml:space="preserve">Message </w:t>
+      </w:r>
+      <w:r>
+        <w:rPr>
+          <w:b/>
+          <w:bCs/>
+        </w:rPr>
+        <w:t>Entry</w:t>
+      </w:r>
+      <w:r>
+        <w:rPr>
+          <w:b/>
+          <w:bCs/>
+        </w:rPr>
+        <w:t xml:space="preserve"> </w:t>
+      </w:r>
+      <w:r>
+        <w:rPr>
+          <w:b/>
+          <w:bCs/>
+        </w:rPr>
+        <w:t xml:space="preserve">Id </w:t>
+      </w:r>
+      <w:r>
+        <w:t>field.</w:t>
+      </w:r>
+    </w:p>
+    <w:p/>
+    <w:p>
+      <w:r>
+        <w:rPr>
+          <w:b/>
+          <w:bCs/>
+        </w:rPr>
+        <w:t>Message</w:t>
+      </w:r>
+      <w:r>
+        <w:rPr>
+          <w:b/>
+          <w:bCs/>
+        </w:rPr>
+        <w:t xml:space="preserve"> Entry I</w:t>
+      </w:r>
+      <w:r>
+        <w:rPr>
+          <w:b/>
+          <w:bCs/>
+        </w:rPr>
+        <w:t>d (variable)</w:t>
+      </w:r>
+      <w:r>
+        <w:t xml:space="preserve">: </w:t>
+      </w:r>
+      <w:r>
+        <w:t xml:space="preserve">A </w:t>
+      </w:r>
+      <w:r>
+        <w:rPr>
+          <w:b/>
+          <w:bCs/>
+        </w:rPr>
+        <w:t>MessageEntryId</w:t>
+      </w:r>
+      <w:r>
+        <w:rPr>
+          <w:b/>
+          <w:bCs/>
+        </w:rPr>
+        <w:t xml:space="preserve"> </w:t>
+      </w:r>
+      <w:r>
+        <w:t>(</w:t>
+      </w:r>
+      <w:hyperlink r:id="rId20" w:history="1">
+        <w:r>
+          <w:rPr>
+            <w:rStyle w:val="Hyperlink"/>
+            <w:rFonts w:eastAsia="Times New Roman" w:cs="Times New Roman"/>
+            <w:lang w:eastAsia="en-GB"/>
+          </w:rPr>
+          <w:t>[MS-OXCD</w:t>
+        </w:r>
+        <w:r>
+          <w:rPr>
+            <w:rStyle w:val="Hyperlink"/>
+            <w:rFonts w:eastAsia="Times New Roman" w:cs="Times New Roman"/>
+            <w:lang w:eastAsia="en-GB"/>
+          </w:rPr>
+          <w:t>A</w:t>
+        </w:r>
+        <w:r>
+          <w:rPr>
+            <w:rStyle w:val="Hyperlink"/>
+            <w:rFonts w:eastAsia="Times New Roman" w:cs="Times New Roman"/>
+            <w:lang w:eastAsia="en-GB"/>
+          </w:rPr>
+          <w:t>TA]</w:t>
+        </w:r>
+      </w:hyperlink>
+      <w:r>
+        <w:rPr>
+          <w:rFonts w:eastAsia="Times New Roman" w:cs="Times New Roman"/>
+          <w:lang w:eastAsia="en-GB"/>
+        </w:rPr>
+        <w:t xml:space="preserve"> section 2.</w:t>
+      </w:r>
+      <w:r>
+        <w:rPr>
+          <w:rFonts w:eastAsia="Times New Roman" w:cs="Times New Roman"/>
+          <w:lang w:eastAsia="en-GB"/>
+        </w:rPr>
+        <w:t>2.4.</w:t>
+      </w:r>
+      <w:r>
+        <w:rPr>
+          <w:rFonts w:eastAsia="Times New Roman" w:cs="Times New Roman"/>
+          <w:lang w:eastAsia="en-GB"/>
+        </w:rPr>
+        <w:t>2</w:t>
+      </w:r>
+      <w:r>
+        <w:rPr>
+          <w:rFonts w:eastAsia="Times New Roman" w:cs="Times New Roman"/>
+          <w:lang w:eastAsia="en-GB"/>
+        </w:rPr>
+        <w:t>)</w:t>
+      </w:r>
+      <w:r>
+        <w:rPr>
+          <w:b/>
+          <w:bCs/>
+        </w:rPr>
+        <w:t xml:space="preserve"> </w:t>
+      </w:r>
+      <w:r>
+        <w:t xml:space="preserve">that specifies the entry ID of the </w:t>
+      </w:r>
+      <w:r>
+        <w:t>message to send</w:t>
+      </w:r>
+      <w:r>
+        <w:t xml:space="preserve">. This field is filled with the number of bytes specified by the </w:t>
+      </w:r>
+      <w:r>
+        <w:rPr>
+          <w:b/>
+          <w:bCs/>
+        </w:rPr>
+        <w:t xml:space="preserve">Message </w:t>
+      </w:r>
+      <w:r>
+        <w:rPr>
+          <w:b/>
+          <w:bCs/>
+        </w:rPr>
+        <w:t>Entry</w:t>
+      </w:r>
+      <w:r>
+        <w:rPr>
+          <w:b/>
+          <w:bCs/>
+        </w:rPr>
+        <w:t xml:space="preserve"> </w:t>
+      </w:r>
+      <w:r>
+        <w:rPr>
+          <w:b/>
+          <w:bCs/>
+        </w:rPr>
+        <w:t>Id</w:t>
+      </w:r>
+      <w:r>
+        <w:rPr>
+          <w:b/>
+          <w:bCs/>
+        </w:rPr>
+        <w:t xml:space="preserve"> </w:t>
+      </w:r>
+      <w:r>
+        <w:rPr>
+          <w:b/>
+          <w:bCs/>
+        </w:rPr>
+        <w:t>Size</w:t>
+      </w:r>
+      <w:r>
+        <w:t xml:space="preserve"> field.</w:t>
+      </w:r>
+    </w:p>
+    <w:p/>
+    <w:p>
+      <w:r>
+        <w:rPr>
+          <w:b/>
+          <w:bCs/>
+        </w:rPr>
+        <w:t>Name (variable)</w:t>
+      </w:r>
+      <w:r>
+        <w:t xml:space="preserve">: A </w:t>
+      </w:r>
+      <w:r>
+        <w:rPr>
+          <w:b/>
+          <w:bCs/>
+        </w:rPr>
+        <w:t xml:space="preserve">String </w:t>
+      </w:r>
+      <w:r>
+        <w:t>that specifies</w:t>
+      </w:r>
+      <w:r>
+        <w:t xml:space="preserve"> the name of the </w:t>
+      </w:r>
+      <w:r>
+        <w:t>message</w:t>
+      </w:r>
+      <w:r>
+        <w:t>.</w:t>
+      </w:r>
+    </w:p>
+    <w:p>
+      <w:pPr>
+        <w:rPr>
+          <w:b/>
+          <w:bCs/>
+        </w:rPr>
+      </w:pPr>
+    </w:p>
+    <w:p>
+      <w:pPr>
+        <w:pStyle w:val="Heading3"/>
+      </w:pPr>
+      <w:r>
+        <w:lastRenderedPageBreak/>
+        <w:t>RunScriptRuleElementData</w:t>
+      </w:r>
+    </w:p>
+    <w:p>
+      <w:r>
+        <w:t>Contains data for rule elements with identifier 0x000001</w:t>
+      </w:r>
+      <w:r>
+        <w:t>4B</w:t>
+      </w:r>
+      <w:r>
+        <w:t xml:space="preserve"> specifying the “run &lt;script&gt;” action.</w:t>
+      </w:r>
+    </w:p>
+    <w:p/>
+    <w:tbl>
+      <w:tblPr>
+        <w:tblStyle w:val="TableGrid"/>
+        <w:tblW w:w="9013" w:type="dxa"/>
+        <w:tblLayout w:type="fixed"/>
+        <w:tblLook w:val="04A0" w:firstRow="1" w:lastRow="0" w:firstColumn="1" w:lastColumn="0" w:noHBand="0" w:noVBand="1"/>
+      </w:tblPr>
+      <w:tblGrid>
+        <w:gridCol w:w="289"/>
+        <w:gridCol w:w="289"/>
+        <w:gridCol w:w="289"/>
+        <w:gridCol w:w="290"/>
+        <w:gridCol w:w="290"/>
+        <w:gridCol w:w="290"/>
+        <w:gridCol w:w="290"/>
+        <w:gridCol w:w="236"/>
+        <w:gridCol w:w="290"/>
+        <w:gridCol w:w="344"/>
+        <w:gridCol w:w="290"/>
+        <w:gridCol w:w="291"/>
+        <w:gridCol w:w="291"/>
+        <w:gridCol w:w="291"/>
+        <w:gridCol w:w="291"/>
+        <w:gridCol w:w="291"/>
+        <w:gridCol w:w="291"/>
+        <w:gridCol w:w="291"/>
+        <w:gridCol w:w="291"/>
+        <w:gridCol w:w="291"/>
+        <w:gridCol w:w="291"/>
+        <w:gridCol w:w="291"/>
+        <w:gridCol w:w="267"/>
+        <w:gridCol w:w="315"/>
+        <w:gridCol w:w="291"/>
+        <w:gridCol w:w="291"/>
+        <w:gridCol w:w="291"/>
+        <w:gridCol w:w="291"/>
+        <w:gridCol w:w="291"/>
+        <w:gridCol w:w="291"/>
+        <w:gridCol w:w="297"/>
+      </w:tblGrid>
+      <w:tr>
+        <w:tc>
+          <w:tcPr>
+            <w:tcW w:w="289" w:type="dxa"/>
+            <w:shd w:val="clear" w:color="auto" w:fill="BFBFBF" w:themeFill="background1" w:themeFillShade="BF"/>
+            <w:vAlign w:val="bottom"/>
+          </w:tcPr>
+          <w:p>
+            <w:pPr>
+              <w:jc w:val="center"/>
+            </w:pPr>
+            <w:r>
+              <w:t>0</w:t>
+            </w:r>
+          </w:p>
+        </w:tc>
+        <w:tc>
+          <w:tcPr>
+            <w:tcW w:w="289" w:type="dxa"/>
+            <w:shd w:val="clear" w:color="auto" w:fill="BFBFBF" w:themeFill="background1" w:themeFillShade="BF"/>
+            <w:vAlign w:val="bottom"/>
+          </w:tcPr>
+          <w:p>
+            <w:pPr>
+              <w:jc w:val="center"/>
+            </w:pPr>
+            <w:r>
+              <w:t>1</w:t>
+            </w:r>
+          </w:p>
+        </w:tc>
+        <w:tc>
+          <w:tcPr>
+            <w:tcW w:w="289" w:type="dxa"/>
+            <w:shd w:val="clear" w:color="auto" w:fill="BFBFBF" w:themeFill="background1" w:themeFillShade="BF"/>
+            <w:vAlign w:val="bottom"/>
+          </w:tcPr>
+          <w:p>
+            <w:pPr>
+              <w:jc w:val="center"/>
+            </w:pPr>
+            <w:r>
+              <w:t>2</w:t>
+            </w:r>
+          </w:p>
+        </w:tc>
+        <w:tc>
+          <w:tcPr>
+            <w:tcW w:w="290" w:type="dxa"/>
+            <w:shd w:val="clear" w:color="auto" w:fill="BFBFBF" w:themeFill="background1" w:themeFillShade="BF"/>
+            <w:vAlign w:val="bottom"/>
+          </w:tcPr>
+          <w:p>
+            <w:pPr>
+              <w:jc w:val="center"/>
+            </w:pPr>
+            <w:r>
+              <w:t>3</w:t>
+            </w:r>
+          </w:p>
+        </w:tc>
+        <w:tc>
+          <w:tcPr>
+            <w:tcW w:w="290" w:type="dxa"/>
+            <w:shd w:val="clear" w:color="auto" w:fill="BFBFBF" w:themeFill="background1" w:themeFillShade="BF"/>
+            <w:vAlign w:val="bottom"/>
+          </w:tcPr>
+          <w:p>
+            <w:pPr>
+              <w:jc w:val="center"/>
+            </w:pPr>
+            <w:r>
+              <w:t>4</w:t>
+            </w:r>
+          </w:p>
+        </w:tc>
+        <w:tc>
+          <w:tcPr>
+            <w:tcW w:w="290" w:type="dxa"/>
+            <w:shd w:val="clear" w:color="auto" w:fill="BFBFBF" w:themeFill="background1" w:themeFillShade="BF"/>
+            <w:vAlign w:val="bottom"/>
+          </w:tcPr>
+          <w:p>
+            <w:pPr>
+              <w:jc w:val="center"/>
+            </w:pPr>
+            <w:r>
+              <w:t>5</w:t>
+            </w:r>
+          </w:p>
+        </w:tc>
+        <w:tc>
+          <w:tcPr>
+            <w:tcW w:w="290" w:type="dxa"/>
+            <w:shd w:val="clear" w:color="auto" w:fill="BFBFBF" w:themeFill="background1" w:themeFillShade="BF"/>
+            <w:vAlign w:val="bottom"/>
+          </w:tcPr>
+          <w:p>
+            <w:pPr>
+              <w:jc w:val="center"/>
+            </w:pPr>
+            <w:r>
+              <w:t>6</w:t>
+            </w:r>
+          </w:p>
+        </w:tc>
+        <w:tc>
+          <w:tcPr>
+            <w:tcW w:w="236" w:type="dxa"/>
+            <w:shd w:val="clear" w:color="auto" w:fill="BFBFBF" w:themeFill="background1" w:themeFillShade="BF"/>
+            <w:vAlign w:val="bottom"/>
+          </w:tcPr>
+          <w:p>
+            <w:pPr>
+              <w:jc w:val="center"/>
+            </w:pPr>
+            <w:r>
+              <w:t>7</w:t>
+            </w:r>
+          </w:p>
+        </w:tc>
+        <w:tc>
+          <w:tcPr>
+            <w:tcW w:w="290" w:type="dxa"/>
+            <w:shd w:val="clear" w:color="auto" w:fill="BFBFBF" w:themeFill="background1" w:themeFillShade="BF"/>
+            <w:vAlign w:val="bottom"/>
+          </w:tcPr>
+          <w:p>
+            <w:pPr>
+              <w:jc w:val="center"/>
+            </w:pPr>
+            <w:r>
+              <w:t>8</w:t>
+            </w:r>
+          </w:p>
+        </w:tc>
+        <w:tc>
+          <w:tcPr>
+            <w:tcW w:w="344" w:type="dxa"/>
+            <w:shd w:val="clear" w:color="auto" w:fill="BFBFBF" w:themeFill="background1" w:themeFillShade="BF"/>
+            <w:vAlign w:val="bottom"/>
+          </w:tcPr>
+          <w:p>
+            <w:pPr>
+              <w:jc w:val="center"/>
+            </w:pPr>
+            <w:r>
+              <w:t>9</w:t>
+            </w:r>
+          </w:p>
+        </w:tc>
+        <w:tc>
+          <w:tcPr>
+            <w:tcW w:w="290" w:type="dxa"/>
+            <w:shd w:val="clear" w:color="auto" w:fill="BFBFBF" w:themeFill="background1" w:themeFillShade="BF"/>
+            <w:vAlign w:val="bottom"/>
+          </w:tcPr>
+          <w:p>
+            <w:pPr>
+              <w:jc w:val="center"/>
+            </w:pPr>
+            <w:r>
+              <w:t>1</w:t>
+            </w:r>
+          </w:p>
+          <w:p>
+            <w:pPr>
+              <w:jc w:val="center"/>
+            </w:pPr>
+            <w:r>
+              <w:t>0</w:t>
+            </w:r>
+          </w:p>
+        </w:tc>
+        <w:tc>
+          <w:tcPr>
+            <w:tcW w:w="291" w:type="dxa"/>
+            <w:shd w:val="clear" w:color="auto" w:fill="BFBFBF" w:themeFill="background1" w:themeFillShade="BF"/>
+            <w:vAlign w:val="bottom"/>
+          </w:tcPr>
+          <w:p>
+            <w:pPr>
+              <w:jc w:val="center"/>
+            </w:pPr>
+            <w:r>
+              <w:t>1</w:t>
+            </w:r>
+          </w:p>
+        </w:tc>
+        <w:tc>
+          <w:tcPr>
+            <w:tcW w:w="291" w:type="dxa"/>
+            <w:shd w:val="clear" w:color="auto" w:fill="BFBFBF" w:themeFill="background1" w:themeFillShade="BF"/>
+            <w:vAlign w:val="bottom"/>
+          </w:tcPr>
+          <w:p>
+            <w:pPr>
+              <w:jc w:val="center"/>
+            </w:pPr>
+            <w:r>
+              <w:t>2</w:t>
+            </w:r>
+          </w:p>
+        </w:tc>
+        <w:tc>
+          <w:tcPr>
+            <w:tcW w:w="291" w:type="dxa"/>
+            <w:shd w:val="clear" w:color="auto" w:fill="BFBFBF" w:themeFill="background1" w:themeFillShade="BF"/>
+            <w:vAlign w:val="bottom"/>
+          </w:tcPr>
+          <w:p>
+            <w:pPr>
+              <w:jc w:val="center"/>
+            </w:pPr>
+            <w:r>
+              <w:t>3</w:t>
+            </w:r>
+          </w:p>
+        </w:tc>
+        <w:tc>
+          <w:tcPr>
+            <w:tcW w:w="291" w:type="dxa"/>
+            <w:shd w:val="clear" w:color="auto" w:fill="BFBFBF" w:themeFill="background1" w:themeFillShade="BF"/>
+            <w:vAlign w:val="bottom"/>
+          </w:tcPr>
+          <w:p>
+            <w:pPr>
+              <w:jc w:val="center"/>
+            </w:pPr>
+            <w:r>
+              <w:t>4</w:t>
+            </w:r>
+          </w:p>
+        </w:tc>
+        <w:tc>
+          <w:tcPr>
+            <w:tcW w:w="291" w:type="dxa"/>
+            <w:shd w:val="clear" w:color="auto" w:fill="BFBFBF" w:themeFill="background1" w:themeFillShade="BF"/>
+            <w:vAlign w:val="bottom"/>
+          </w:tcPr>
+          <w:p>
+            <w:pPr>
+              <w:jc w:val="center"/>
+            </w:pPr>
+            <w:r>
+              <w:t>5</w:t>
+            </w:r>
+          </w:p>
+        </w:tc>
+        <w:tc>
+          <w:tcPr>
+            <w:tcW w:w="291" w:type="dxa"/>
+            <w:shd w:val="clear" w:color="auto" w:fill="BFBFBF" w:themeFill="background1" w:themeFillShade="BF"/>
+            <w:vAlign w:val="bottom"/>
+          </w:tcPr>
+          <w:p>
+            <w:pPr>
+              <w:jc w:val="center"/>
+            </w:pPr>
+            <w:r>
+              <w:t>6</w:t>
+            </w:r>
+          </w:p>
+        </w:tc>
+        <w:tc>
+          <w:tcPr>
+            <w:tcW w:w="291" w:type="dxa"/>
+            <w:shd w:val="clear" w:color="auto" w:fill="BFBFBF" w:themeFill="background1" w:themeFillShade="BF"/>
+            <w:vAlign w:val="bottom"/>
+          </w:tcPr>
+          <w:p>
+            <w:pPr>
+              <w:jc w:val="center"/>
+            </w:pPr>
+            <w:r>
+              <w:t>7</w:t>
+            </w:r>
+          </w:p>
+        </w:tc>
+        <w:tc>
+          <w:tcPr>
+            <w:tcW w:w="291" w:type="dxa"/>
+            <w:shd w:val="clear" w:color="auto" w:fill="BFBFBF" w:themeFill="background1" w:themeFillShade="BF"/>
+            <w:vAlign w:val="bottom"/>
+          </w:tcPr>
+          <w:p>
+            <w:pPr>
+              <w:jc w:val="center"/>
+            </w:pPr>
+            <w:r>
+              <w:t>9</w:t>
+            </w:r>
+          </w:p>
+        </w:tc>
+        <w:tc>
+          <w:tcPr>
+            <w:tcW w:w="291" w:type="dxa"/>
+            <w:shd w:val="clear" w:color="auto" w:fill="BFBFBF" w:themeFill="background1" w:themeFillShade="BF"/>
+            <w:vAlign w:val="bottom"/>
+          </w:tcPr>
+          <w:p>
+            <w:pPr>
+              <w:jc w:val="center"/>
+            </w:pPr>
+            <w:r>
+              <w:t>2</w:t>
+            </w:r>
+          </w:p>
+          <w:p>
+            <w:pPr>
+              <w:jc w:val="center"/>
+            </w:pPr>
+            <w:r>
+              <w:t>0</w:t>
+            </w:r>
+          </w:p>
+        </w:tc>
+        <w:tc>
+          <w:tcPr>
+            <w:tcW w:w="291" w:type="dxa"/>
+            <w:shd w:val="clear" w:color="auto" w:fill="BFBFBF" w:themeFill="background1" w:themeFillShade="BF"/>
+            <w:vAlign w:val="bottom"/>
+          </w:tcPr>
+          <w:p>
+            <w:pPr>
+              <w:jc w:val="center"/>
+            </w:pPr>
+            <w:r>
+              <w:t>1</w:t>
+            </w:r>
+          </w:p>
+        </w:tc>
+        <w:tc>
+          <w:tcPr>
+            <w:tcW w:w="291" w:type="dxa"/>
+            <w:shd w:val="clear" w:color="auto" w:fill="BFBFBF" w:themeFill="background1" w:themeFillShade="BF"/>
+            <w:vAlign w:val="bottom"/>
+          </w:tcPr>
+          <w:p>
+            <w:pPr>
+              <w:jc w:val="center"/>
+            </w:pPr>
+            <w:r>
+              <w:t>2</w:t>
+            </w:r>
+          </w:p>
+        </w:tc>
+        <w:tc>
+          <w:tcPr>
+            <w:tcW w:w="267" w:type="dxa"/>
+            <w:shd w:val="clear" w:color="auto" w:fill="BFBFBF" w:themeFill="background1" w:themeFillShade="BF"/>
+            <w:vAlign w:val="bottom"/>
+          </w:tcPr>
+          <w:p>
+            <w:pPr>
+              <w:jc w:val="center"/>
+            </w:pPr>
+            <w:r>
+              <w:t>3</w:t>
+            </w:r>
+          </w:p>
+        </w:tc>
+        <w:tc>
+          <w:tcPr>
+            <w:tcW w:w="315" w:type="dxa"/>
+            <w:shd w:val="clear" w:color="auto" w:fill="BFBFBF" w:themeFill="background1" w:themeFillShade="BF"/>
+            <w:vAlign w:val="bottom"/>
+          </w:tcPr>
+          <w:p>
+            <w:pPr>
+              <w:jc w:val="center"/>
+            </w:pPr>
+            <w:r>
+              <w:t>4</w:t>
+            </w:r>
+          </w:p>
+        </w:tc>
+        <w:tc>
+          <w:tcPr>
+            <w:tcW w:w="291" w:type="dxa"/>
+            <w:shd w:val="clear" w:color="auto" w:fill="BFBFBF" w:themeFill="background1" w:themeFillShade="BF"/>
+            <w:vAlign w:val="bottom"/>
+          </w:tcPr>
+          <w:p>
+            <w:pPr>
+              <w:jc w:val="center"/>
+            </w:pPr>
+            <w:r>
+              <w:t>5</w:t>
+            </w:r>
+          </w:p>
+        </w:tc>
+        <w:tc>
+          <w:tcPr>
+            <w:tcW w:w="291" w:type="dxa"/>
+            <w:shd w:val="clear" w:color="auto" w:fill="BFBFBF" w:themeFill="background1" w:themeFillShade="BF"/>
+            <w:vAlign w:val="bottom"/>
+          </w:tcPr>
+          <w:p>
+            <w:pPr>
+              <w:jc w:val="center"/>
+            </w:pPr>
+            <w:r>
+              <w:t>6</w:t>
+            </w:r>
+          </w:p>
+        </w:tc>
+        <w:tc>
+          <w:tcPr>
+            <w:tcW w:w="291" w:type="dxa"/>
+            <w:shd w:val="clear" w:color="auto" w:fill="BFBFBF" w:themeFill="background1" w:themeFillShade="BF"/>
+            <w:vAlign w:val="bottom"/>
+          </w:tcPr>
+          <w:p>
+            <w:pPr>
+              <w:jc w:val="center"/>
+            </w:pPr>
+            <w:r>
+              <w:t>7</w:t>
+            </w:r>
+          </w:p>
+        </w:tc>
+        <w:tc>
+          <w:tcPr>
+            <w:tcW w:w="291" w:type="dxa"/>
+            <w:shd w:val="clear" w:color="auto" w:fill="BFBFBF" w:themeFill="background1" w:themeFillShade="BF"/>
+            <w:vAlign w:val="bottom"/>
+          </w:tcPr>
+          <w:p>
+            <w:pPr>
+              <w:jc w:val="center"/>
+            </w:pPr>
+            <w:r>
+              <w:t>8</w:t>
+            </w:r>
+          </w:p>
+        </w:tc>
+        <w:tc>
+          <w:tcPr>
+            <w:tcW w:w="291" w:type="dxa"/>
+            <w:shd w:val="clear" w:color="auto" w:fill="BFBFBF" w:themeFill="background1" w:themeFillShade="BF"/>
+            <w:vAlign w:val="bottom"/>
+          </w:tcPr>
+          <w:p>
+            <w:pPr>
+              <w:jc w:val="center"/>
+            </w:pPr>
+            <w:r>
+              <w:t>9</w:t>
+            </w:r>
+          </w:p>
+        </w:tc>
+        <w:tc>
+          <w:tcPr>
+            <w:tcW w:w="291" w:type="dxa"/>
+            <w:shd w:val="clear" w:color="auto" w:fill="BFBFBF" w:themeFill="background1" w:themeFillShade="BF"/>
+            <w:vAlign w:val="bottom"/>
+          </w:tcPr>
+          <w:p>
+            <w:pPr>
+              <w:jc w:val="center"/>
+            </w:pPr>
+            <w:r>
+              <w:t>3</w:t>
+            </w:r>
+          </w:p>
+          <w:p>
+            <w:pPr>
+              <w:jc w:val="center"/>
+            </w:pPr>
+            <w:r>
+              <w:t>0</w:t>
+            </w:r>
+          </w:p>
+        </w:tc>
+        <w:tc>
+          <w:tcPr>
+            <w:tcW w:w="297" w:type="dxa"/>
+            <w:shd w:val="clear" w:color="auto" w:fill="BFBFBF" w:themeFill="background1" w:themeFillShade="BF"/>
+            <w:vAlign w:val="bottom"/>
+          </w:tcPr>
+          <w:p>
+            <w:pPr>
+              <w:jc w:val="center"/>
+            </w:pPr>
+            <w:r>
+              <w:t>1</w:t>
+            </w:r>
+          </w:p>
+        </w:tc>
+      </w:tr>
+      <w:tr>
+        <w:tc>
+          <w:tcPr>
+            <w:tcW w:w="9013" w:type="dxa"/>
+            <w:gridSpan w:val="31"/>
+            <w:vAlign w:val="center"/>
+          </w:tcPr>
+          <w:p>
+            <w:pPr>
+              <w:jc w:val="center"/>
+            </w:pPr>
+            <w:r>
+              <w:t>Unknown1</w:t>
+            </w:r>
+          </w:p>
+        </w:tc>
+      </w:tr>
+      <w:tr>
+        <w:tc>
+          <w:tcPr>
+            <w:tcW w:w="9013" w:type="dxa"/>
+            <w:gridSpan w:val="31"/>
+            <w:vAlign w:val="center"/>
+          </w:tcPr>
+          <w:p>
+            <w:pPr>
+              <w:jc w:val="center"/>
+            </w:pPr>
+            <w:r>
+              <w:t>Unknown2</w:t>
+            </w:r>
+          </w:p>
+        </w:tc>
+      </w:tr>
+      <w:tr>
+        <w:tc>
+          <w:tcPr>
+            <w:tcW w:w="9013" w:type="dxa"/>
+            <w:gridSpan w:val="31"/>
+            <w:vAlign w:val="center"/>
+          </w:tcPr>
+          <w:p>
+            <w:pPr>
+              <w:jc w:val="center"/>
+            </w:pPr>
+            <w:r>
+              <w:t>Name</w:t>
+            </w:r>
+          </w:p>
+        </w:tc>
+      </w:tr>
+      <w:tr>
+        <w:tc>
+          <w:tcPr>
+            <w:tcW w:w="9013" w:type="dxa"/>
+            <w:gridSpan w:val="31"/>
+            <w:vAlign w:val="center"/>
+          </w:tcPr>
+          <w:p>
+            <w:pPr>
+              <w:jc w:val="center"/>
+            </w:pPr>
+            <w:r>
+              <w:t>…</w:t>
+            </w:r>
+          </w:p>
+        </w:tc>
+      </w:tr>
+      <w:tr>
+        <w:tc>
+          <w:tcPr>
+            <w:tcW w:w="9013" w:type="dxa"/>
+            <w:gridSpan w:val="31"/>
+            <w:vAlign w:val="center"/>
+          </w:tcPr>
+          <w:p>
+            <w:pPr>
+              <w:jc w:val="center"/>
+            </w:pPr>
+            <w:r>
+              <w:t>Function</w:t>
+            </w:r>
+          </w:p>
+        </w:tc>
+      </w:tr>
+      <w:tr>
+        <w:tc>
+          <w:tcPr>
+            <w:tcW w:w="9013" w:type="dxa"/>
+            <w:gridSpan w:val="31"/>
+            <w:vAlign w:val="center"/>
+          </w:tcPr>
+          <w:p>
+            <w:pPr>
+              <w:jc w:val="center"/>
+            </w:pPr>
+            <w:r>
+              <w:t>…</w:t>
+            </w:r>
+          </w:p>
+        </w:tc>
+      </w:tr>
+    </w:tbl>
+    <w:p>
+      <w:pPr>
+        <w:rPr>
+          <w:b/>
+          <w:bCs/>
+        </w:rPr>
+      </w:pPr>
+    </w:p>
+    <w:p>
+      <w:pPr>
+        <w:rPr>
+          <w:b/>
+          <w:bCs/>
+        </w:rPr>
+      </w:pPr>
+      <w:r>
+        <w:rPr>
+          <w:b/>
+          <w:bCs/>
+        </w:rPr>
+        <w:t>Unknown1 (4 bytes):</w:t>
+      </w:r>
+      <w:r>
+        <w:t xml:space="preserve"> An unsigned integer with unknown meaning. Always one.</w:t>
+      </w:r>
+    </w:p>
+    <w:p/>
+    <w:p>
+      <w:r>
+        <w:rPr>
+          <w:b/>
+          <w:bCs/>
+        </w:rPr>
+        <w:t>Unknown2 (4 bytes):</w:t>
+      </w:r>
+      <w:r>
+        <w:t xml:space="preserve"> An unsigned integer with unknown meaning. Always zero.</w:t>
+      </w:r>
+    </w:p>
+    <w:p/>
+    <w:p>
+      <w:r>
+        <w:rPr>
+          <w:b/>
+          <w:bCs/>
+        </w:rPr>
         <w:t>Name</w:t>
       </w:r>
       <w:r>
@@ -33527,7 +35794,10 @@
         <w:t xml:space="preserve">String </w:t>
       </w:r>
       <w:r>
-        <w:t xml:space="preserve">that specify the </w:t>
+        <w:t>that specifies</w:t>
+      </w:r>
+      <w:r>
+        <w:t xml:space="preserve"> the </w:t>
       </w:r>
       <w:r>
         <w:t>name of the function</w:t>
@@ -33556,7 +35826,10 @@
         <w:t xml:space="preserve">String </w:t>
       </w:r>
       <w:r>
-        <w:t>that specify the name of the function.</w:t>
+        <w:t>that specifies</w:t>
+      </w:r>
+      <w:r>
+        <w:t xml:space="preserve"> the name of the function.</w:t>
       </w:r>
     </w:p>
     <w:p/>
@@ -34482,7 +36755,10 @@
         <w:t xml:space="preserve">String </w:t>
       </w:r>
       <w:r>
-        <w:t xml:space="preserve">that specify the </w:t>
+        <w:t>that specifies</w:t>
+      </w:r>
+      <w:r>
+        <w:t xml:space="preserve"> the </w:t>
       </w:r>
       <w:r>
         <w:t>name of the action</w:t>
@@ -34508,6 +36784,7 @@
         <w:pStyle w:val="Heading3"/>
       </w:pPr>
       <w:r>
+        <w:lastRenderedPageBreak/>
         <w:t>ApplyRuleElementData</w:t>
       </w:r>
     </w:p>
@@ -35129,7 +37406,6 @@
           <w:b/>
           <w:bCs/>
         </w:rPr>
-        <w:lastRenderedPageBreak/>
         <w:t>Unknown1 (4 bytes):</w:t>
       </w:r>
       <w:r>
@@ -36009,7 +38285,13 @@
         <w:t>UTF-16 little-endian encoding string</w:t>
       </w:r>
       <w:r>
-        <w:t xml:space="preserve"> that specify the</w:t>
+        <w:t xml:space="preserve"> </w:t>
+      </w:r>
+      <w:r>
+        <w:t>that specifies</w:t>
+      </w:r>
+      <w:r>
+        <w:t xml:space="preserve"> the</w:t>
       </w:r>
       <w:r>
         <w:t xml:space="preserve"> most recently used location from which a template file was used.</w:t>
@@ -38003,7 +40285,7 @@
   <w:abstractNum w:abstractNumId="16" w15:restartNumberingAfterBreak="0">
     <w:nsid w:val="69605730"/>
     <w:multiLevelType w:val="multilevel"/>
-    <w:tmpl w:val="058C0708"/>
+    <w:tmpl w:val="8F7AA6D4"/>
     <w:lvl w:ilvl="0">
       <w:start w:val="1"/>
       <w:numFmt w:val="decimal"/>
@@ -38481,6 +40763,96 @@
     </w:lvlOverride>
   </w:num>
   <w:num w:numId="23">
+    <w:abstractNumId w:val="16"/>
+    <w:lvlOverride w:ilvl="0">
+      <w:startOverride w:val="1"/>
+    </w:lvlOverride>
+    <w:lvlOverride w:ilvl="1">
+      <w:startOverride w:val="1"/>
+    </w:lvlOverride>
+    <w:lvlOverride w:ilvl="2">
+      <w:startOverride w:val="1"/>
+    </w:lvlOverride>
+    <w:lvlOverride w:ilvl="3">
+      <w:startOverride w:val="1"/>
+    </w:lvlOverride>
+    <w:lvlOverride w:ilvl="4">
+      <w:startOverride w:val="1"/>
+    </w:lvlOverride>
+    <w:lvlOverride w:ilvl="5">
+      <w:startOverride w:val="1"/>
+    </w:lvlOverride>
+    <w:lvlOverride w:ilvl="6">
+      <w:startOverride w:val="1"/>
+    </w:lvlOverride>
+    <w:lvlOverride w:ilvl="7">
+      <w:startOverride w:val="1"/>
+    </w:lvlOverride>
+    <w:lvlOverride w:ilvl="8">
+      <w:startOverride w:val="1"/>
+    </w:lvlOverride>
+  </w:num>
+  <w:num w:numId="24">
+    <w:abstractNumId w:val="16"/>
+    <w:lvlOverride w:ilvl="0">
+      <w:startOverride w:val="1"/>
+    </w:lvlOverride>
+    <w:lvlOverride w:ilvl="1">
+      <w:startOverride w:val="1"/>
+    </w:lvlOverride>
+    <w:lvlOverride w:ilvl="2">
+      <w:startOverride w:val="1"/>
+    </w:lvlOverride>
+    <w:lvlOverride w:ilvl="3">
+      <w:startOverride w:val="1"/>
+    </w:lvlOverride>
+    <w:lvlOverride w:ilvl="4">
+      <w:startOverride w:val="1"/>
+    </w:lvlOverride>
+    <w:lvlOverride w:ilvl="5">
+      <w:startOverride w:val="1"/>
+    </w:lvlOverride>
+    <w:lvlOverride w:ilvl="6">
+      <w:startOverride w:val="1"/>
+    </w:lvlOverride>
+    <w:lvlOverride w:ilvl="7">
+      <w:startOverride w:val="1"/>
+    </w:lvlOverride>
+    <w:lvlOverride w:ilvl="8">
+      <w:startOverride w:val="1"/>
+    </w:lvlOverride>
+  </w:num>
+  <w:num w:numId="25">
+    <w:abstractNumId w:val="16"/>
+    <w:lvlOverride w:ilvl="0">
+      <w:startOverride w:val="1"/>
+    </w:lvlOverride>
+    <w:lvlOverride w:ilvl="1">
+      <w:startOverride w:val="1"/>
+    </w:lvlOverride>
+    <w:lvlOverride w:ilvl="2">
+      <w:startOverride w:val="1"/>
+    </w:lvlOverride>
+    <w:lvlOverride w:ilvl="3">
+      <w:startOverride w:val="1"/>
+    </w:lvlOverride>
+    <w:lvlOverride w:ilvl="4">
+      <w:startOverride w:val="1"/>
+    </w:lvlOverride>
+    <w:lvlOverride w:ilvl="5">
+      <w:startOverride w:val="1"/>
+    </w:lvlOverride>
+    <w:lvlOverride w:ilvl="6">
+      <w:startOverride w:val="1"/>
+    </w:lvlOverride>
+    <w:lvlOverride w:ilvl="7">
+      <w:startOverride w:val="1"/>
+    </w:lvlOverride>
+    <w:lvlOverride w:ilvl="8">
+      <w:startOverride w:val="1"/>
+    </w:lvlOverride>
+  </w:num>
+  <w:num w:numId="26">
     <w:abstractNumId w:val="16"/>
     <w:lvlOverride w:ilvl="0">
       <w:startOverride w:val="1"/>
@@ -38968,7 +41340,7 @@
     <w:uiPriority w:val="9"/>
     <w:unhideWhenUsed/>
     <w:qFormat/>
-    <w:rsid w:val="00BC329B"/>
+    <w:rsid w:val="00691453"/>
     <w:pPr>
       <w:keepNext/>
       <w:keepLines/>
@@ -39069,7 +41441,7 @@
     <w:basedOn w:val="DefaultParagraphFont"/>
     <w:link w:val="Heading3"/>
     <w:uiPriority w:val="9"/>
-    <w:rsid w:val="00BC329B"/>
+    <w:rsid w:val="00691453"/>
     <w:rPr>
       <w:rFonts w:ascii="Garamond" w:eastAsiaTheme="majorEastAsia" w:hAnsi="Garamond" w:cstheme="majorBidi"/>
       <w:color w:val="1F3763" w:themeColor="accent1" w:themeShade="7F"/>

</xml_diff>

<commit_message>
Improve rules footer reading
</commit_message>
<xml_diff>
--- a/docs/RWZ Format.docx
+++ b/docs/RWZ Format.docx
@@ -1383,7 +1383,13 @@
         </w:numPr>
       </w:pPr>
       <w:r>
-        <w:t>Seen in exporting in Outlook 2019</w:t>
+        <w:t xml:space="preserve">Seen </w:t>
+      </w:r>
+      <w:r>
+        <w:t xml:space="preserve">exporting </w:t>
+      </w:r>
+      <w:r>
+        <w:t>in Outlook 2019</w:t>
       </w:r>
     </w:p>
     <w:p>
@@ -1454,6 +1460,39 @@
     </w:p>
     <w:p>
       <w:pPr>
+        <w:pStyle w:val="ListParagraph"/>
+        <w:numPr>
+          <w:ilvl w:val="1"/>
+          <w:numId w:val="1"/>
+        </w:numPr>
+      </w:pPr>
+      <w:r>
+        <w:t xml:space="preserve">Seen </w:t>
+      </w:r>
+      <w:r>
+        <w:t>0x000EF5BD</w:t>
+      </w:r>
+      <w:r>
+        <w:t xml:space="preserve"> with </w:t>
+      </w:r>
+      <w:r>
+        <w:t>0x00000000</w:t>
+      </w:r>
+    </w:p>
+    <w:p>
+      <w:pPr>
+        <w:pStyle w:val="ListParagraph"/>
+        <w:numPr>
+          <w:ilvl w:val="2"/>
+          <w:numId w:val="1"/>
+        </w:numPr>
+      </w:pPr>
+      <w:r>
+        <w:t>See exporting in Outlook 2003</w:t>
+      </w:r>
+    </w:p>
+    <w:p>
+      <w:pPr>
         <w:rPr>
           <w:b/>
           <w:bCs/>
@@ -1517,6 +1556,7 @@
           <w:b/>
           <w:bCs/>
         </w:rPr>
+        <w:lastRenderedPageBreak/>
         <w:t>Unknown</w:t>
       </w:r>
       <w:r>
@@ -1574,7 +1614,6 @@
           <w:b/>
           <w:bCs/>
         </w:rPr>
-        <w:lastRenderedPageBreak/>
         <w:t>Unknown</w:t>
       </w:r>
       <w:r>
@@ -4549,6 +4588,7 @@
         <w:rPr>
           <w:u w:val="single"/>
         </w:rPr>
+        <w:lastRenderedPageBreak/>
         <w:t>Conditions</w:t>
       </w:r>
     </w:p>
@@ -4636,7 +4676,6 @@
           </w:tcPr>
           <w:p>
             <w:r>
-              <w:lastRenderedPageBreak/>
               <w:t>0x000000C8</w:t>
             </w:r>
           </w:p>
@@ -5702,6 +5741,7 @@
           </w:tcPr>
           <w:p>
             <w:r>
+              <w:lastRenderedPageBreak/>
               <w:t>0x0000012C</w:t>
             </w:r>
           </w:p>
@@ -5766,7 +5806,6 @@
           </w:tcPr>
           <w:p>
             <w:r>
-              <w:lastRenderedPageBreak/>
               <w:t>0x0000012E</w:t>
             </w:r>
           </w:p>
@@ -6836,6 +6875,7 @@
           </w:tcPr>
           <w:p>
             <w:r>
+              <w:lastRenderedPageBreak/>
               <w:t>0x000001F7</w:t>
             </w:r>
           </w:p>
@@ -6868,7 +6908,6 @@
           </w:tcPr>
           <w:p>
             <w:r>
-              <w:lastRenderedPageBreak/>
               <w:t>0x000001F8</w:t>
             </w:r>
           </w:p>
@@ -7721,6 +7760,7 @@
         </w:numPr>
       </w:pPr>
       <w:r>
+        <w:lastRenderedPageBreak/>
         <w:t>0x000000EE (“through the &lt;specified&gt; account” condition</w:t>
       </w:r>
       <w:r>
@@ -7739,7 +7779,6 @@
         </w:numPr>
       </w:pPr>
       <w:r>
-        <w:lastRenderedPageBreak/>
         <w:t>0x000000F0 (“sender is in the &lt;specified&gt; Address Book</w:t>
       </w:r>
       <w:r>
@@ -11468,6 +11507,7 @@
           <w:b/>
           <w:bCs/>
         </w:rPr>
+        <w:lastRenderedPageBreak/>
         <w:t>Data 2 (4 bytes):</w:t>
       </w:r>
       <w:r>
@@ -11503,7 +11543,6 @@
           <w:b/>
           <w:bCs/>
         </w:rPr>
-        <w:lastRenderedPageBreak/>
         <w:t>Data 3 (4 bytes):</w:t>
       </w:r>
       <w:r>
@@ -12934,7 +12973,6 @@
           <w:b/>
           <w:bCs/>
         </w:rPr>
-        <w:lastRenderedPageBreak/>
         <w:t xml:space="preserve">Class </w:t>
       </w:r>
       <w:r>
@@ -14064,6 +14102,7 @@
           </w:tcPr>
           <w:p>
             <w:r>
+              <w:lastRenderedPageBreak/>
               <w:t>IPM.TaskRequest.Accept</w:t>
             </w:r>
           </w:p>
@@ -14092,7 +14131,6 @@
           </w:tcPr>
           <w:p>
             <w:r>
-              <w:lastRenderedPageBreak/>
               <w:t>IPM.TaskRequest.Decline</w:t>
             </w:r>
           </w:p>
@@ -15653,6 +15691,7 @@
           </w:tcPr>
           <w:p>
             <w:r>
+              <w:lastRenderedPageBreak/>
               <w:t>0x822F</w:t>
             </w:r>
           </w:p>
@@ -15685,7 +15724,6 @@
           </w:tcPr>
           <w:p>
             <w:r>
-              <w:lastRenderedPageBreak/>
               <w:t>0x8230</w:t>
             </w:r>
           </w:p>
@@ -16788,7 +16826,6 @@
           <w:b/>
           <w:bCs/>
         </w:rPr>
-        <w:lastRenderedPageBreak/>
         <w:t>Unknown3 (4 bytes):</w:t>
       </w:r>
       <w:r>
@@ -17768,6 +17805,7 @@
         </w:numPr>
       </w:pPr>
       <w:r>
+        <w:lastRenderedPageBreak/>
         <w:t xml:space="preserve">Rule elements with identifier 0x00000014F specifying the “display a </w:t>
       </w:r>
       <w:r>
@@ -17786,7 +17824,6 @@
         </w:numPr>
       </w:pPr>
       <w:r>
-        <w:lastRenderedPageBreak/>
         <w:t>Rule elements with identifier 0x000000152 specifying the “clear message’s categories” action.</w:t>
       </w:r>
     </w:p>
@@ -18621,10 +18658,7 @@
         <w:t xml:space="preserve"> specifying the </w:t>
       </w:r>
       <w:r>
-        <w:t>“redirect it to &lt;people or public group&gt;”</w:t>
-      </w:r>
-      <w:r>
-        <w:t xml:space="preserve"> action.</w:t>
+        <w:t>“redirect it to &lt;people or public group&gt;” action.</w:t>
       </w:r>
     </w:p>
     <w:p>
@@ -18716,7 +18750,6 @@
               <w:jc w:val="center"/>
             </w:pPr>
             <w:r>
-              <w:lastRenderedPageBreak/>
               <w:t>0</w:t>
             </w:r>
           </w:p>
@@ -19744,6 +19777,7 @@
         </w:numPr>
       </w:pPr>
       <w:r>
+        <w:lastRenderedPageBreak/>
         <w:t>Rule elements with identifier 0x00000212 specifying the “except with &lt;specific words&gt; in the sender’s address” exception.</w:t>
       </w:r>
     </w:p>
@@ -19756,7 +19790,6 @@
         </w:numPr>
       </w:pPr>
       <w:r>
-        <w:lastRenderedPageBreak/>
         <w:t>Rule elements with identifier 0x00000</w:t>
       </w:r>
       <w:r>
@@ -21368,6 +21401,7 @@
               <w:jc w:val="center"/>
             </w:pPr>
             <w:r>
+              <w:lastRenderedPageBreak/>
               <w:t>0</w:t>
             </w:r>
           </w:p>
@@ -21859,7 +21893,6 @@
               <w:jc w:val="center"/>
             </w:pPr>
             <w:r>
-              <w:lastRenderedPageBreak/>
               <w:t>Unknown</w:t>
             </w:r>
             <w:r>
@@ -23477,6 +23510,7 @@
               <w:jc w:val="center"/>
             </w:pPr>
             <w:r>
+              <w:lastRenderedPageBreak/>
               <w:t>Unknown4</w:t>
             </w:r>
           </w:p>
@@ -23503,7 +23537,6 @@
           <w:b/>
           <w:bCs/>
         </w:rPr>
-        <w:lastRenderedPageBreak/>
         <w:t>Unknown</w:t>
       </w:r>
       <w:r>
@@ -24654,6 +24687,7 @@
         </w:numPr>
       </w:pPr>
       <w:r>
+        <w:lastRenderedPageBreak/>
         <w:t>R</w:t>
       </w:r>
       <w:r>
@@ -24675,7 +24709,6 @@
         </w:numPr>
       </w:pPr>
       <w:r>
-        <w:lastRenderedPageBreak/>
         <w:t>Rule elements with identifier 0x0000020C specifying the “except with a size &lt;in a specific range&gt; exception.</w:t>
       </w:r>
     </w:p>
@@ -28006,6 +28039,7 @@
           <w:b/>
           <w:bCs/>
         </w:rPr>
+        <w:lastRenderedPageBreak/>
         <w:t xml:space="preserve">Account </w:t>
       </w:r>
       <w:r>
@@ -29659,6 +29693,7 @@
           <w:b/>
           <w:bCs/>
         </w:rPr>
+        <w:lastRenderedPageBreak/>
         <w:t xml:space="preserve">Storage Id </w:t>
       </w:r>
       <w:r>
@@ -29707,7 +29742,6 @@
           <w:b/>
           <w:bCs/>
         </w:rPr>
-        <w:lastRenderedPageBreak/>
         <w:t>Account Name (variable)</w:t>
       </w:r>
       <w:r>
@@ -30760,23 +30794,7 @@
             <w:rFonts w:eastAsia="Times New Roman" w:cs="Times New Roman"/>
             <w:lang w:eastAsia="en-GB"/>
           </w:rPr>
-          <w:t>[MS-OXC</w:t>
-        </w:r>
-        <w:r>
-          <w:rPr>
-            <w:rStyle w:val="Hyperlink"/>
-            <w:rFonts w:eastAsia="Times New Roman" w:cs="Times New Roman"/>
-            <w:lang w:eastAsia="en-GB"/>
-          </w:rPr>
-          <w:t>D</w:t>
-        </w:r>
-        <w:r>
-          <w:rPr>
-            <w:rStyle w:val="Hyperlink"/>
-            <w:rFonts w:eastAsia="Times New Roman" w:cs="Times New Roman"/>
-            <w:lang w:eastAsia="en-GB"/>
-          </w:rPr>
-          <w:t>ATA]</w:t>
+          <w:t>[MS-OXCDATA]</w:t>
         </w:r>
       </w:hyperlink>
       <w:r>
@@ -31206,6 +31224,7 @@
               <w:jc w:val="center"/>
             </w:pPr>
             <w:r>
+              <w:lastRenderedPageBreak/>
               <w:t>0</w:t>
             </w:r>
           </w:p>
@@ -31714,7 +31733,6 @@
               <w:jc w:val="center"/>
             </w:pPr>
             <w:r>
-              <w:lastRenderedPageBreak/>
               <w:t>Unknown2</w:t>
             </w:r>
           </w:p>
@@ -33258,6 +33276,7 @@
     </w:p>
     <w:p>
       <w:r>
+        <w:lastRenderedPageBreak/>
         <w:t xml:space="preserve">Note: Outlook limits this </w:t>
       </w:r>
       <w:r>
@@ -33309,7 +33328,6 @@
     </w:p>
     <w:p>
       <w:r>
-        <w:lastRenderedPageBreak/>
         <w:t xml:space="preserve">Note: Outlook limits the length of this field to </w:t>
       </w:r>
       <w:r>
@@ -34800,14 +34818,7 @@
           <w:b/>
           <w:bCs/>
         </w:rPr>
-        <w:t>Message</w:t>
-      </w:r>
-      <w:r>
-        <w:rPr>
-          <w:b/>
-          <w:bCs/>
-        </w:rPr>
-        <w:t xml:space="preserve"> Entry </w:t>
+        <w:t xml:space="preserve">Message Entry </w:t>
       </w:r>
       <w:r>
         <w:rPr>
@@ -34844,21 +34855,7 @@
           <w:b/>
           <w:bCs/>
         </w:rPr>
-        <w:t xml:space="preserve">Message </w:t>
-      </w:r>
-      <w:r>
-        <w:rPr>
-          <w:b/>
-          <w:bCs/>
-        </w:rPr>
-        <w:t>Entry</w:t>
-      </w:r>
-      <w:r>
-        <w:rPr>
-          <w:b/>
-          <w:bCs/>
-        </w:rPr>
-        <w:t xml:space="preserve"> </w:t>
+        <w:t xml:space="preserve">Message Entry </w:t>
       </w:r>
       <w:r>
         <w:rPr>
@@ -34878,14 +34875,7 @@
           <w:b/>
           <w:bCs/>
         </w:rPr>
-        <w:t>Message</w:t>
-      </w:r>
-      <w:r>
-        <w:rPr>
-          <w:b/>
-          <w:bCs/>
-        </w:rPr>
-        <w:t xml:space="preserve"> Entry I</w:t>
+        <w:t>Message Entry I</w:t>
       </w:r>
       <w:r>
         <w:rPr>
@@ -34924,23 +34914,7 @@
             <w:rFonts w:eastAsia="Times New Roman" w:cs="Times New Roman"/>
             <w:lang w:eastAsia="en-GB"/>
           </w:rPr>
-          <w:t>[MS-OXCD</w:t>
-        </w:r>
-        <w:r>
-          <w:rPr>
-            <w:rStyle w:val="Hyperlink"/>
-            <w:rFonts w:eastAsia="Times New Roman" w:cs="Times New Roman"/>
-            <w:lang w:eastAsia="en-GB"/>
-          </w:rPr>
-          <w:t>A</w:t>
-        </w:r>
-        <w:r>
-          <w:rPr>
-            <w:rStyle w:val="Hyperlink"/>
-            <w:rFonts w:eastAsia="Times New Roman" w:cs="Times New Roman"/>
-            <w:lang w:eastAsia="en-GB"/>
-          </w:rPr>
-          <w:t>TA]</w:t>
+          <w:t>[MS-OXCDATA]</w:t>
         </w:r>
       </w:hyperlink>
       <w:r>
@@ -35040,6 +35014,7 @@
           <w:b/>
           <w:bCs/>
         </w:rPr>
+        <w:lastRenderedPageBreak/>
         <w:t>Name (variable)</w:t>
       </w:r>
       <w:r>
@@ -35078,7 +35053,6 @@
         <w:pStyle w:val="Heading3"/>
       </w:pPr>
       <w:r>
-        <w:lastRenderedPageBreak/>
         <w:t>RunScriptRuleElementData</w:t>
       </w:r>
     </w:p>
@@ -38176,7 +38150,7 @@
               <w:jc w:val="center"/>
             </w:pPr>
             <w:r>
-              <w:t>Unknown2</w:t>
+              <w:t>Creation Date</w:t>
             </w:r>
           </w:p>
         </w:tc>
@@ -38193,7 +38167,7 @@
               <w:jc w:val="center"/>
             </w:pPr>
             <w:r>
-              <w:t>Unknown3</w:t>
+              <w:t>…</w:t>
             </w:r>
           </w:p>
         </w:tc>
@@ -38210,7 +38184,10 @@
               <w:jc w:val="center"/>
             </w:pPr>
             <w:r>
-              <w:t>Unknown4</w:t>
+              <w:t>Unknown</w:t>
+            </w:r>
+            <w:r>
+              <w:t>2</w:t>
             </w:r>
           </w:p>
         </w:tc>
@@ -38299,12 +38276,6 @@
     </w:p>
     <w:p/>
     <w:p>
-      <w:pPr>
-        <w:rPr>
-          <w:b/>
-          <w:bCs/>
-        </w:rPr>
-      </w:pPr>
       <w:r>
         <w:rPr>
           <w:b/>
@@ -38313,29 +38284,17 @@
         <w:t>Unknown1 (4 bytes):</w:t>
       </w:r>
       <w:r>
-        <w:t xml:space="preserve"> An unsigned integer with unknown meaning. Always </w:t>
-      </w:r>
-      <w:r>
-        <w:t>two</w:t>
+        <w:t xml:space="preserve"> An unsigned integer with unknown meaning. </w:t>
+      </w:r>
+      <w:r>
+        <w:t xml:space="preserve">Observed </w:t>
+      </w:r>
+      <w:r>
+        <w:t>the values 2 and 0</w:t>
       </w:r>
       <w:r>
         <w:t>.</w:t>
       </w:r>
-      <w:r>
-        <w:t xml:space="preserve"> Could be </w:t>
-      </w:r>
-      <w:r>
-        <w:t xml:space="preserve">a </w:t>
-      </w:r>
-      <w:r>
-        <w:t>version</w:t>
-      </w:r>
-      <w:r>
-        <w:t xml:space="preserve"> number</w:t>
-      </w:r>
-      <w:r>
-        <w:t>.</w:t>
-      </w:r>
     </w:p>
     <w:p/>
     <w:p>
@@ -38344,6 +38303,75 @@
           <w:b/>
           <w:bCs/>
         </w:rPr>
+        <w:t>Creation Date (4 bytes):</w:t>
+      </w:r>
+      <w:r>
+        <w:t xml:space="preserve"> </w:t>
+      </w:r>
+      <w:r>
+        <w:t xml:space="preserve">A </w:t>
+      </w:r>
+      <w:r>
+        <w:rPr>
+          <w:b/>
+          <w:bCs/>
+          <w:color w:val="538135" w:themeColor="accent6" w:themeShade="BF"/>
+        </w:rPr>
+        <w:t>timestamp</w:t>
+      </w:r>
+      <w:r>
+        <w:t xml:space="preserve"> that specifies </w:t>
+      </w:r>
+      <w:r>
+        <w:t>the date and time that the rule</w:t>
+      </w:r>
+      <w:r>
+        <w:t>s</w:t>
+      </w:r>
+      <w:r>
+        <w:t xml:space="preserve"> </w:t>
+      </w:r>
+      <w:r>
+        <w:t xml:space="preserve">were </w:t>
+      </w:r>
+      <w:r>
+        <w:t>c</w:t>
+      </w:r>
+      <w:r>
+        <w:t>reated. Have observed the value 0x</w:t>
+      </w:r>
+      <w:r>
+        <w:t>C0</w:t>
+      </w:r>
+      <w:r>
+        <w:t xml:space="preserve">FAA95000000000 and </w:t>
+      </w:r>
+      <w:r>
+        <w:t>0x</w:t>
+      </w:r>
+      <w:r>
+        <w:t>00000000</w:t>
+      </w:r>
+      <w:r>
+        <w:t>00000000</w:t>
+      </w:r>
+      <w:r>
+        <w:t xml:space="preserve"> (</w:t>
+      </w:r>
+      <w:r>
+        <w:t>1/1/1601 12:00:00 AM</w:t>
+      </w:r>
+      <w:r>
+        <w:t>) to indicate rules that have been created and not yet saved.</w:t>
+      </w:r>
+    </w:p>
+    <w:p/>
+    <w:p>
+      <w:r>
+        <w:rPr>
+          <w:b/>
+          <w:bCs/>
+        </w:rPr>
         <w:t>Unknown2</w:t>
       </w:r>
       <w:r>
@@ -38375,53 +38403,6 @@
       </w:r>
       <w:r>
         <w:t xml:space="preserve"> </w:t>
-      </w:r>
-    </w:p>
-    <w:p/>
-    <w:p>
-      <w:r>
-        <w:rPr>
-          <w:b/>
-          <w:bCs/>
-        </w:rPr>
-        <w:t>Unknown</w:t>
-      </w:r>
-      <w:r>
-        <w:rPr>
-          <w:b/>
-          <w:bCs/>
-        </w:rPr>
-        <w:t>3</w:t>
-      </w:r>
-      <w:r>
-        <w:rPr>
-          <w:b/>
-          <w:bCs/>
-        </w:rPr>
-        <w:t xml:space="preserve"> (4 bytes):</w:t>
-      </w:r>
-      <w:r>
-        <w:t xml:space="preserve"> An unsigned integer with unknown meaning. Always zero.</w:t>
-      </w:r>
-    </w:p>
-    <w:p>
-      <w:pPr>
-        <w:rPr>
-          <w:b/>
-          <w:bCs/>
-        </w:rPr>
-      </w:pPr>
-    </w:p>
-    <w:p>
-      <w:r>
-        <w:rPr>
-          <w:b/>
-          <w:bCs/>
-        </w:rPr>
-        <w:t>Unknown4 (4 bytes):</w:t>
-      </w:r>
-      <w:r>
-        <w:t xml:space="preserve"> An unsigned integer with unknown meaning. Always zero.</w:t>
       </w:r>
     </w:p>
     <w:sectPr>

</xml_diff>